<commit_message>
Minorne izmene v1.2 dokumenta
Change-Id: Ibd39efef7c8fcb871f1346ba858b57a75ef4fecd
</commit_message>
<xml_diff>
--- a/Faza 1 - Predlog projekta/Prva_faza_Psiledžije v1.2.docx
+++ b/Faza 1 - Predlog projekta/Prva_faza_Psiledžije v1.2.docx
@@ -1,6 +1,6 @@
 
 <file path=word/document.xml><?xml version="1.0" encoding="utf-8"?>
-<w:document xmlns:wpc="http://schemas.microsoft.com/office/word/2010/wordprocessingCanvas" xmlns:cx="http://schemas.microsoft.com/office/drawing/2014/chartex" xmlns:cx1="http://schemas.microsoft.com/office/drawing/2015/9/8/chartex" xmlns:cx2="http://schemas.microsoft.com/office/drawing/2015/10/21/chartex" xmlns:cx3="http://schemas.microsoft.com/office/drawing/2016/5/9/chartex" xmlns:cx4="http://schemas.microsoft.com/office/drawing/2016/5/10/chartex" xmlns:cx5="http://schemas.microsoft.com/office/drawing/2016/5/11/chartex" xmlns:cx6="http://schemas.microsoft.com/office/drawing/2016/5/12/chartex" xmlns:cx7="http://schemas.microsoft.com/office/drawing/2016/5/13/chartex" xmlns:cx8="http://schemas.microsoft.com/office/drawing/2016/5/14/chartex" xmlns:mc="http://schemas.openxmlformats.org/markup-compatibility/2006" xmlns:aink="http://schemas.microsoft.com/office/drawing/2016/ink" xmlns:am3d="http://schemas.microsoft.com/office/drawing/2017/model3d" xmlns:o="urn:schemas-microsoft-com:office:office" xmlns:oel="http://schemas.microsoft.com/office/2019/extlst" xmlns:r="http://schemas.openxmlformats.org/officeDocument/2006/relationships" xmlns:m="http://schemas.openxmlformats.org/officeDocument/2006/math" xmlns:v="urn:schemas-microsoft-com:vml" xmlns:wp14="http://schemas.microsoft.com/office/word/2010/wordprocessingDrawing" xmlns:wp="http://schemas.openxmlformats.org/drawingml/2006/wordprocessingDrawing" xmlns:w10="urn:schemas-microsoft-com:office:word" xmlns:w="http://schemas.openxmlformats.org/wordprocessingml/2006/main" xmlns:w14="http://schemas.microsoft.com/office/word/2010/wordml" xmlns:w15="http://schemas.microsoft.com/office/word/2012/wordml" xmlns:w16cex="http://schemas.microsoft.com/office/word/2018/wordml/cex" xmlns:w16cid="http://schemas.microsoft.com/office/word/2016/wordml/cid" xmlns:w16="http://schemas.microsoft.com/office/word/2018/wordml" xmlns:w16sdtdh="http://schemas.microsoft.com/office/word/2020/wordml/sdtdatahash" xmlns:w16se="http://schemas.microsoft.com/office/word/2015/wordml/symex" xmlns:wpg="http://schemas.microsoft.com/office/word/2010/wordprocessingGroup" xmlns:wpi="http://schemas.microsoft.com/office/word/2010/wordprocessingInk" xmlns:wne="http://schemas.microsoft.com/office/word/2006/wordml" xmlns:wps="http://schemas.microsoft.com/office/word/2010/wordprocessingShape" mc:Ignorable="w14 w15 w16se w16cid w16 w16cex w16sdtdh wp14">
+<w:document xmlns:wpc="http://schemas.microsoft.com/office/word/2010/wordprocessingCanvas" xmlns:cx="http://schemas.microsoft.com/office/drawing/2014/chartex" xmlns:cx1="http://schemas.microsoft.com/office/drawing/2015/9/8/chartex" xmlns:cx2="http://schemas.microsoft.com/office/drawing/2015/10/21/chartex" xmlns:cx3="http://schemas.microsoft.com/office/drawing/2016/5/9/chartex" xmlns:cx4="http://schemas.microsoft.com/office/drawing/2016/5/10/chartex" xmlns:cx5="http://schemas.microsoft.com/office/drawing/2016/5/11/chartex" xmlns:cx6="http://schemas.microsoft.com/office/drawing/2016/5/12/chartex" xmlns:cx7="http://schemas.microsoft.com/office/drawing/2016/5/13/chartex" xmlns:cx8="http://schemas.microsoft.com/office/drawing/2016/5/14/chartex" xmlns:mc="http://schemas.openxmlformats.org/markup-compatibility/2006" xmlns:aink="http://schemas.microsoft.com/office/drawing/2016/ink" xmlns:am3d="http://schemas.microsoft.com/office/drawing/2017/model3d" xmlns:o="urn:schemas-microsoft-com:office:office" xmlns:oel="http://schemas.microsoft.com/office/2019/extlst" xmlns:r="http://schemas.openxmlformats.org/officeDocument/2006/relationships" xmlns:m="http://schemas.openxmlformats.org/officeDocument/2006/math" xmlns:v="urn:schemas-microsoft-com:vml" xmlns:wp14="http://schemas.microsoft.com/office/word/2010/wordprocessingDrawing" xmlns:wp="http://schemas.openxmlformats.org/drawingml/2006/wordprocessingDrawing" xmlns:w10="urn:schemas-microsoft-com:office:word" xmlns:w="http://schemas.openxmlformats.org/wordprocessingml/2006/main" xmlns:w14="http://schemas.microsoft.com/office/word/2010/wordml" xmlns:w15="http://schemas.microsoft.com/office/word/2012/wordml" xmlns:w16cex="http://schemas.microsoft.com/office/word/2018/wordml/cex" xmlns:w16cid="http://schemas.microsoft.com/office/word/2016/wordml/cid" xmlns:w16="http://schemas.microsoft.com/office/word/2018/wordml" xmlns:w16du="http://schemas.microsoft.com/office/word/2023/wordml/word16du" xmlns:w16sdtdh="http://schemas.microsoft.com/office/word/2020/wordml/sdtdatahash" xmlns:w16se="http://schemas.microsoft.com/office/word/2015/wordml/symex" xmlns:wpg="http://schemas.microsoft.com/office/word/2010/wordprocessingGroup" xmlns:wpi="http://schemas.microsoft.com/office/word/2010/wordprocessingInk" xmlns:wne="http://schemas.microsoft.com/office/word/2006/wordml" xmlns:wps="http://schemas.microsoft.com/office/word/2010/wordprocessingShape" mc:Ignorable="w14 w15 w16se w16cid w16 w16cex w16sdtdh wp14">
   <w:body>
     <w:p>
       <w:r>
@@ -84,7 +84,7 @@
           </mc:Choice>
           <mc:Fallback>
             <w:pict>
-              <v:rect w14:anchorId="1330771D" id="Rectangle 3" o:spid="_x0000_s1026" alt="white rectangle for text on cover" style="position:absolute;margin-left:-16.5pt;margin-top:71.25pt;width:344.25pt;height:651pt;z-index:-251657216;visibility:visible;mso-wrap-style:square;mso-width-percent:0;mso-wrap-distance-left:9pt;mso-wrap-distance-top:0;mso-wrap-distance-right:9pt;mso-wrap-distance-bottom:0;mso-position-horizontal:absolute;mso-position-horizontal-relative:text;mso-position-vertical:absolute;mso-position-vertical-relative:page;mso-width-percent:0;mso-width-relative:margin;v-text-anchor:middle" o:gfxdata="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" fillcolor="white [3212]" stroked="f" strokeweight="2pt">
+              <v:rect w14:anchorId="1330771D" id="Rectangle 3" o:spid="_x0000_s1026" alt="white rectangle for text on cover" style="position:absolute;margin-left:-16.5pt;margin-top:71.25pt;width:344.25pt;height:651pt;z-index:-251657216;visibility:visible;mso-wrap-style:square;mso-width-percent:0;mso-wrap-distance-left:9pt;mso-wrap-distance-top:0;mso-wrap-distance-right:9pt;mso-wrap-distance-bottom:0;mso-position-horizontal:absolute;mso-position-horizontal-relative:text;mso-position-vertical:absolute;mso-position-vertical-relative:page;mso-width-percent:0;mso-width-relative:margin;v-text-anchor:middle" o:gfxdata="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" fillcolor="white [3212]" stroked="f" strokeweight="2pt">
                 <v:textbox>
                   <w:txbxContent>
                     <w:p>
@@ -295,7 +295,7 @@
                       <v:stroke joinstyle="miter"/>
                       <v:path gradientshapeok="t" o:connecttype="rect"/>
                     </v:shapetype>
-                    <v:shape id="Text Box 8" o:spid="_x0000_s1027" type="#_x0000_t202" style="width:303pt;height:95.3pt;visibility:visible;mso-wrap-style:square;mso-left-percent:-10001;mso-top-percent:-10001;mso-position-horizontal:absolute;mso-position-horizontal-relative:char;mso-position-vertical:absolute;mso-position-vertical-relative:line;mso-left-percent:-10001;mso-top-percent:-10001;v-text-anchor:top" o:gfxdata="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" filled="f" stroked="f" strokeweight=".5pt">
+                    <v:shape id="Text Box 8" o:spid="_x0000_s1027" type="#_x0000_t202" style="width:303pt;height:95.3pt;visibility:visible;mso-wrap-style:square;mso-left-percent:-10001;mso-top-percent:-10001;mso-position-horizontal:absolute;mso-position-horizontal-relative:char;mso-position-vertical:absolute;mso-position-vertical-relative:line;mso-left-percent:-10001;mso-top-percent:-10001;v-text-anchor:top" o:gfxdata="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" filled="f" stroked="f" strokeweight=".5pt">
                       <v:textbox>
                         <w:txbxContent>
                           <w:p>
@@ -406,7 +406,7 @@
                     </wp:inline>
                   </w:drawing>
                 </mc:Choice>
-                <mc:Fallback xmlns:w16du="http://schemas.microsoft.com/office/word/2023/wordml/word16du">
+                <mc:Fallback>
                   <w:pict>
                     <v:line w14:anchorId="28940F12" id="Straight Connector 5" o:spid="_x0000_s1026" alt="text divider" style="visibility:visible;mso-wrap-style:square;mso-left-percent:-10001;mso-top-percent:-10001;mso-position-horizontal:absolute;mso-position-horizontal-relative:char;mso-position-vertical:absolute;mso-position-vertical-relative:line;mso-left-percent:-10001;mso-top-percent:-10001" from="0,0" to="109.5pt,0" o:gfxdata="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" strokecolor="#082a75 [3215]" strokeweight="3pt">
                       <w10:anchorlock/>
@@ -533,7 +533,7 @@
                 </mc:Choice>
                 <mc:Fallback>
                   <w:pict>
-                    <v:shape w14:anchorId="1CFD3777" id="Text Box 4" o:spid="_x0000_s1028" type="#_x0000_t202" style="position:absolute;margin-left:123.75pt;margin-top:390.3pt;width:189.75pt;height:91.5pt;z-index:251663360;visibility:visible;mso-wrap-style:square;mso-width-percent:0;mso-height-percent:0;mso-wrap-distance-left:9pt;mso-wrap-distance-top:0;mso-wrap-distance-right:9pt;mso-wrap-distance-bottom:0;mso-position-horizontal:absolute;mso-position-horizontal-relative:text;mso-position-vertical:absolute;mso-position-vertical-relative:text;mso-width-percent:0;mso-height-percent:0;mso-width-relative:margin;mso-height-relative:margin;v-text-anchor:top" o:gfxdata="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" fillcolor="white [3201]" stroked="f" strokeweight=".5pt">
+                    <v:shape w14:anchorId="1CFD3777" id="Text Box 4" o:spid="_x0000_s1028" type="#_x0000_t202" style="position:absolute;margin-left:123.75pt;margin-top:390.3pt;width:189.75pt;height:91.5pt;z-index:251663360;visibility:visible;mso-wrap-style:square;mso-width-percent:0;mso-height-percent:0;mso-wrap-distance-left:9pt;mso-wrap-distance-top:0;mso-wrap-distance-right:9pt;mso-wrap-distance-bottom:0;mso-position-horizontal:absolute;mso-position-horizontal-relative:text;mso-position-vertical:absolute;mso-position-vertical-relative:text;mso-width-percent:0;mso-height-percent:0;mso-width-relative:margin;mso-height-relative:margin;v-text-anchor:top" o:gfxdata="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" fillcolor="white [3201]" stroked="f" strokeweight=".5pt">
                       <v:textbox>
                         <w:txbxContent>
                           <w:p>
@@ -703,7 +703,7 @@
                 </mc:Choice>
                 <mc:Fallback>
                   <w:pict>
-                    <v:group w14:anchorId="6B3E22A7" id="Group 10" o:spid="_x0000_s1029" style="position:absolute;margin-left:60.75pt;margin-top:101.4pt;width:159pt;height:186pt;z-index:251666432;mso-position-horizontal-relative:text;mso-position-vertical-relative:text" coordsize="20193,23622" o:gfxdata="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">
+                    <v:group w14:anchorId="6B3E22A7" id="Group 10" o:spid="_x0000_s1029" style="position:absolute;margin-left:60.75pt;margin-top:101.4pt;width:159pt;height:186pt;z-index:251666432;mso-position-horizontal-relative:text;mso-position-vertical-relative:text" coordsize="20193,23622" o:gfxdata="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">
                       <v:shapetype id="_x0000_t75" coordsize="21600,21600" o:spt="75" o:preferrelative="t" path="m@4@5l@4@11@9@11@9@5xe" filled="f" stroked="f">
                         <v:stroke joinstyle="miter"/>
                         <v:formulas>
@@ -723,14 +723,10 @@
                         <v:path o:extrusionok="f" gradientshapeok="t" o:connecttype="rect"/>
                         <o:lock v:ext="edit" aspectratio="t"/>
                       </v:shapetype>
-                      <v:shape id="Picture 7" o:spid="_x0000_s1030" type="#_x0000_t75" alt="Logo, readme icon - Free download on Iconfinder" style="position:absolute;left:190;width:19622;height:19621;visibility:visible;mso-wrap-style:square" o:gfxdata="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">
+                      <v:shape id="Picture 7" o:spid="_x0000_s1030" type="#_x0000_t75" alt="Logo, readme icon - Free download on Iconfinder" style="position:absolute;left:190;width:19622;height:19621;visibility:visible;mso-wrap-style:square" o:gfxdata="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">
                         <v:imagedata r:id="rId13" o:title="Logo, readme icon - Free download on Iconfinder"/>
                       </v:shape>
-                      <v:shapetype id="_x0000_t202" coordsize="21600,21600" o:spt="202" path="m,l,21600r21600,l21600,xe">
-                        <v:stroke joinstyle="miter"/>
-                        <v:path gradientshapeok="t" o:connecttype="rect"/>
-                      </v:shapetype>
-                      <v:shape id="Text Box 9" o:spid="_x0000_s1031" type="#_x0000_t202" style="position:absolute;top:19145;width:20193;height:4477;visibility:visible;mso-wrap-style:square;v-text-anchor:top" o:gfxdata="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" fillcolor="white [3201]" stroked="f" strokeweight=".5pt">
+                      <v:shape id="Text Box 9" o:spid="_x0000_s1031" type="#_x0000_t202" style="position:absolute;top:19145;width:20193;height:4477;visibility:visible;mso-wrap-style:square;v-text-anchor:top" o:gfxdata="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" fillcolor="white [3201]" stroked="f" strokeweight=".5pt">
                         <v:textbox>
                           <w:txbxContent>
                             <w:p>
@@ -860,7 +856,7 @@
                 </mc:Choice>
                 <mc:Fallback>
                   <w:pict>
-                    <v:shape w14:anchorId="2FDD5E55" id="Text Box 11" o:spid="_x0000_s1032" type="#_x0000_t202" style="position:absolute;margin-left:-15.95pt;margin-top:12.75pt;width:310.15pt;height:50.6pt;z-index:251662336;visibility:visible;mso-wrap-style:square;mso-width-percent:0;mso-height-percent:0;mso-wrap-distance-left:9pt;mso-wrap-distance-top:0;mso-wrap-distance-right:9pt;mso-wrap-distance-bottom:0;mso-position-horizontal:absolute;mso-position-horizontal-relative:text;mso-position-vertical:absolute;mso-position-vertical-relative:text;mso-width-percent:0;mso-height-percent:0;mso-width-relative:margin;mso-height-relative:margin;v-text-anchor:top" o:gfxdata="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" filled="f" stroked="f" strokeweight=".5pt">
+                    <v:shape w14:anchorId="2FDD5E55" id="Text Box 11" o:spid="_x0000_s1032" type="#_x0000_t202" style="position:absolute;margin-left:-15.95pt;margin-top:12.75pt;width:310.15pt;height:50.6pt;z-index:251662336;visibility:visible;mso-wrap-style:square;mso-width-percent:0;mso-height-percent:0;mso-wrap-distance-left:9pt;mso-wrap-distance-top:0;mso-wrap-distance-right:9pt;mso-wrap-distance-bottom:0;mso-position-horizontal:absolute;mso-position-horizontal-relative:text;mso-position-vertical:absolute;mso-position-vertical-relative:text;mso-width-percent:0;mso-height-percent:0;mso-width-relative:margin;mso-height-relative:margin;v-text-anchor:top" o:gfxdata="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" filled="f" stroked="f" strokeweight=".5pt">
                       <v:textbox>
                         <w:txbxContent>
                           <w:p>
@@ -1017,7 +1013,7 @@
                     </wp:inline>
                   </w:drawing>
                 </mc:Choice>
-                <mc:Fallback xmlns:w16du="http://schemas.microsoft.com/office/word/2023/wordml/word16du">
+                <mc:Fallback>
                   <w:pict>
                     <v:line w14:anchorId="0D0AE177" id="Straight Connector 6" o:spid="_x0000_s1026" alt="text divider" style="visibility:visible;mso-wrap-style:square;mso-left-percent:-10001;mso-top-percent:-10001;mso-position-horizontal:absolute;mso-position-horizontal-relative:char;mso-position-vertical:absolute;mso-position-vertical-relative:line;mso-left-percent:-10001;mso-top-percent:-10001" from="0,0" to="117.65pt,0" o:gfxdata="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" strokecolor="#082a75 [3215]" strokeweight="3pt">
                       <w10:anchorlock/>
@@ -1154,7 +1150,7 @@
               </wp:anchor>
             </w:drawing>
           </mc:Choice>
-          <mc:Fallback xmlns:w16du="http://schemas.microsoft.com/office/word/2023/wordml/word16du">
+          <mc:Fallback>
             <w:pict>
               <v:rect w14:anchorId="79EC6529" id="Rectangle 2" o:spid="_x0000_s1026" alt="colored rectangle" style="position:absolute;margin-left:-58.8pt;margin-top:525.2pt;width:611.1pt;height:265.7pt;z-index:-251658240;visibility:visible;mso-wrap-style:square;mso-wrap-distance-left:9pt;mso-wrap-distance-top:0;mso-wrap-distance-right:9pt;mso-wrap-distance-bottom:0;mso-position-horizontal:absolute;mso-position-horizontal-relative:text;mso-position-vertical:absolute;mso-position-vertical-relative:page;v-text-anchor:middle" o:gfxdata="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" fillcolor="#34aba2 [3206]" stroked="f" strokeweight="2pt">
                 <w10:wrap anchory="page"/>
@@ -6380,7 +6376,19 @@
         <w:rPr>
           <w:szCs w:val="24"/>
         </w:rPr>
-        <w:t>Ukoliko delo, autor</w:t>
+        <w:t xml:space="preserve">Ukoliko </w:t>
+      </w:r>
+      <w:r>
+        <w:rPr>
+          <w:szCs w:val="24"/>
+        </w:rPr>
+        <w:t xml:space="preserve">postoji </w:t>
+      </w:r>
+      <w:r>
+        <w:rPr>
+          <w:szCs w:val="24"/>
+        </w:rPr>
+        <w:t>delo, autor</w:t>
       </w:r>
       <w:r>
         <w:rPr>
@@ -6849,18 +6857,10 @@
         <w:t xml:space="preserve"> može da klikom na odgovarajuće delo, </w:t>
       </w:r>
       <w:r>
-        <w:t xml:space="preserve">običnog ulogovanog </w:t>
-      </w:r>
-      <w:proofErr w:type="spellStart"/>
-      <w:r>
-        <w:t>korisnika,</w:t>
-      </w:r>
-      <w:r>
-        <w:t>autora</w:t>
-      </w:r>
-      <w:proofErr w:type="spellEnd"/>
-      <w:r>
-        <w:t xml:space="preserve"> ili izdavačku kuću, ob</w:t>
+        <w:t>običnog ulogovanog korisnika,</w:t>
+      </w:r>
+      <w:r>
+        <w:t>autora ili izdavačku kuću, ob</w:t>
       </w:r>
       <w:r>
         <w:t>ri</w:t>
@@ -7231,6 +7231,9 @@
         <w:t>)</w:t>
       </w:r>
       <w:r>
+        <w:t>, kolekcija omiljenih knjiga (profili autora i običnog korisnika)</w:t>
+      </w:r>
+      <w:r>
         <w:t xml:space="preserve"> i povezani autori(za kuće)/izdavačke kuće(za autore)</w:t>
       </w:r>
       <w:r>
@@ -7849,7 +7852,6 @@
           <w:szCs w:val="24"/>
           <w:u w:val="single"/>
         </w:rPr>
-        <w:lastRenderedPageBreak/>
         <w:t xml:space="preserve">Publikovanje književnih izdanja od </w:t>
       </w:r>
       <w:r>
@@ -8041,7 +8043,15 @@
           <w:szCs w:val="24"/>
           <w:u w:val="single"/>
         </w:rPr>
-        <w:t>Uklanjanje korisničkih naloga</w:t>
+        <w:t>Banovanje</w:t>
+      </w:r>
+      <w:r>
+        <w:rPr>
+          <w:sz w:val="28"/>
+          <w:szCs w:val="24"/>
+          <w:u w:val="single"/>
+        </w:rPr>
+        <w:t xml:space="preserve"> korisničkih naloga</w:t>
       </w:r>
     </w:p>
     <w:p>
@@ -8133,11 +8143,11 @@
         <w:pStyle w:val="Content"/>
       </w:pPr>
       <w:r>
-        <w:t xml:space="preserve">Kvalitet napisanog softvera treba obezbediti različitim vrstama testova. Kako još uvek nismo upoznati sa metodama testiranja, možemo pretpostaviti da će se vršiti različite vrste testova: svakako jedinični (unit) testovi sa namerom provere funkcionalnosti pojedinačnih klasa i modula; integracioni testovi sa namerom da se proveri funkcionisanje sistema kao kompletnog i zaokruženog sistema (u ovim testova, međusobno se povezuju pojedinačni moduli u funkcionalne sklopove); potencijalno će biti potrebno vršiti i sistemske testove, radi provere kompatibilnosti sa zadatim hardverom; potencijalno će biti </w:t>
+        <w:t xml:space="preserve">Kvalitet napisanog softvera treba obezbediti različitim vrstama testova. Kako još uvek nismo upoznati sa metodama testiranja, možemo pretpostaviti da će se vršiti različite vrste testova: svakako jedinični (unit) testovi sa namerom provere funkcionalnosti pojedinačnih klasa i modula; integracioni testovi sa namerom da se proveri funkcionisanje sistema kao kompletnog i zaokruženog sistema (u ovim testova, međusobno se povezuju pojedinačni moduli u funkcionalne sklopove); potencijalno će biti </w:t>
       </w:r>
       <w:r>
         <w:lastRenderedPageBreak/>
-        <w:t xml:space="preserve">potrebno vršiti i testove prihatljivosti u kojima se zapravo provera da li naš sistem ispunjava klijentske zahteve zadate na samom startu projekta, međutim kako smo mi ujedno i kreatori svih funkcionalnsti, ovaj korak će svakako biti sprovođen </w:t>
+        <w:t xml:space="preserve">potrebno vršiti i sistemske testove, radi provere kompatibilnosti sa zadatim hardverom; potencijalno će biti potrebno vršiti i testove prihatljivosti u kojima se zapravo provera da li naš sistem ispunjava klijentske zahteve zadate na samom startu projekta, međutim kako smo mi ujedno i kreatori svih funkcionalnsti, ovaj korak će svakako biti sprovođen </w:t>
       </w:r>
       <w:r>
         <w:t xml:space="preserve">neprestano kroz celu fazu razvoja. Kao okruženje za testiranje, najverovatnije će biti korišćen Selenium, a kao konkretna metoda – crna kutija (black-box), odnosno testiranje svih funkcija sistema. </w:t>
@@ -8272,7 +8282,11 @@
         <w:t>bi</w:t>
       </w:r>
       <w:r>
-        <w:t xml:space="preserve"> izdvojiti i korisničku dokumentaciju koja će biti javno </w:t>
+        <w:t xml:space="preserve"> izdvojiti i korisničku dokumentaciju </w:t>
+      </w:r>
+      <w:r>
+        <w:lastRenderedPageBreak/>
+        <w:t xml:space="preserve">koja će biti javno </w:t>
       </w:r>
       <w:r>
         <w:t>dostupna</w:t>
@@ -8281,11 +8295,7 @@
         <w:t>, u cilju davanja instrukcija i objašnjenja sistema stvarnim korisnicima.</w:t>
       </w:r>
       <w:r>
-        <w:t xml:space="preserve"> Pod </w:t>
-      </w:r>
-      <w:r>
-        <w:lastRenderedPageBreak/>
-        <w:t xml:space="preserve">korisničkom dokumentacijom najpre mislimo na upustva za korišćenje sajta, kao i na neka osnovna pravila kojih se svaki korisnik mora pridržavati (bez psovki ili žargona, bez uvreda na rasnoj ili nacionalnoj osnovi, </w:t>
+        <w:t xml:space="preserve"> Pod korisničkom dokumentacijom najpre mislimo na upustva za korišćenje sajta, kao i na neka osnovna pravila kojih se svaki korisnik mora pridržavati (bez psovki ili žargona, bez uvreda na rasnoj ili nacionalnoj osnovi, </w:t>
       </w:r>
       <w:r>
         <w:t>bez omalovažavanja tuđe ličnosti i karaktera, i slično).</w:t>
@@ -8565,7 +8575,7 @@
 </file>
 
 <file path=word/endnotes.xml><?xml version="1.0" encoding="utf-8"?>
-<w:endnotes xmlns:wpc="http://schemas.microsoft.com/office/word/2010/wordprocessingCanvas" xmlns:cx="http://schemas.microsoft.com/office/drawing/2014/chartex" xmlns:cx1="http://schemas.microsoft.com/office/drawing/2015/9/8/chartex" xmlns:cx2="http://schemas.microsoft.com/office/drawing/2015/10/21/chartex" xmlns:cx3="http://schemas.microsoft.com/office/drawing/2016/5/9/chartex" xmlns:cx4="http://schemas.microsoft.com/office/drawing/2016/5/10/chartex" xmlns:cx5="http://schemas.microsoft.com/office/drawing/2016/5/11/chartex" xmlns:cx6="http://schemas.microsoft.com/office/drawing/2016/5/12/chartex" xmlns:cx7="http://schemas.microsoft.com/office/drawing/2016/5/13/chartex" xmlns:cx8="http://schemas.microsoft.com/office/drawing/2016/5/14/chartex" xmlns:mc="http://schemas.openxmlformats.org/markup-compatibility/2006" xmlns:aink="http://schemas.microsoft.com/office/drawing/2016/ink" xmlns:am3d="http://schemas.microsoft.com/office/drawing/2017/model3d" xmlns:o="urn:schemas-microsoft-com:office:office" xmlns:oel="http://schemas.microsoft.com/office/2019/extlst" xmlns:r="http://schemas.openxmlformats.org/officeDocument/2006/relationships" xmlns:m="http://schemas.openxmlformats.org/officeDocument/2006/math" xmlns:v="urn:schemas-microsoft-com:vml" xmlns:wp14="http://schemas.microsoft.com/office/word/2010/wordprocessingDrawing" xmlns:wp="http://schemas.openxmlformats.org/drawingml/2006/wordprocessingDrawing" xmlns:w10="urn:schemas-microsoft-com:office:word" xmlns:w="http://schemas.openxmlformats.org/wordprocessingml/2006/main" xmlns:w14="http://schemas.microsoft.com/office/word/2010/wordml" xmlns:w15="http://schemas.microsoft.com/office/word/2012/wordml" xmlns:w16cex="http://schemas.microsoft.com/office/word/2018/wordml/cex" xmlns:w16cid="http://schemas.microsoft.com/office/word/2016/wordml/cid" xmlns:w16="http://schemas.microsoft.com/office/word/2018/wordml" xmlns:w16sdtdh="http://schemas.microsoft.com/office/word/2020/wordml/sdtdatahash" xmlns:w16se="http://schemas.microsoft.com/office/word/2015/wordml/symex" xmlns:wpg="http://schemas.microsoft.com/office/word/2010/wordprocessingGroup" xmlns:wpi="http://schemas.microsoft.com/office/word/2010/wordprocessingInk" xmlns:wne="http://schemas.microsoft.com/office/word/2006/wordml" xmlns:wps="http://schemas.microsoft.com/office/word/2010/wordprocessingShape" mc:Ignorable="w14 w15 w16se w16cid w16 w16cex w16sdtdh wp14">
+<w:endnotes xmlns:wpc="http://schemas.microsoft.com/office/word/2010/wordprocessingCanvas" xmlns:cx="http://schemas.microsoft.com/office/drawing/2014/chartex" xmlns:cx1="http://schemas.microsoft.com/office/drawing/2015/9/8/chartex" xmlns:cx2="http://schemas.microsoft.com/office/drawing/2015/10/21/chartex" xmlns:cx3="http://schemas.microsoft.com/office/drawing/2016/5/9/chartex" xmlns:cx4="http://schemas.microsoft.com/office/drawing/2016/5/10/chartex" xmlns:cx5="http://schemas.microsoft.com/office/drawing/2016/5/11/chartex" xmlns:cx6="http://schemas.microsoft.com/office/drawing/2016/5/12/chartex" xmlns:cx7="http://schemas.microsoft.com/office/drawing/2016/5/13/chartex" xmlns:cx8="http://schemas.microsoft.com/office/drawing/2016/5/14/chartex" xmlns:mc="http://schemas.openxmlformats.org/markup-compatibility/2006" xmlns:aink="http://schemas.microsoft.com/office/drawing/2016/ink" xmlns:am3d="http://schemas.microsoft.com/office/drawing/2017/model3d" xmlns:o="urn:schemas-microsoft-com:office:office" xmlns:oel="http://schemas.microsoft.com/office/2019/extlst" xmlns:r="http://schemas.openxmlformats.org/officeDocument/2006/relationships" xmlns:m="http://schemas.openxmlformats.org/officeDocument/2006/math" xmlns:v="urn:schemas-microsoft-com:vml" xmlns:wp14="http://schemas.microsoft.com/office/word/2010/wordprocessingDrawing" xmlns:wp="http://schemas.openxmlformats.org/drawingml/2006/wordprocessingDrawing" xmlns:w10="urn:schemas-microsoft-com:office:word" xmlns:w="http://schemas.openxmlformats.org/wordprocessingml/2006/main" xmlns:w14="http://schemas.microsoft.com/office/word/2010/wordml" xmlns:w15="http://schemas.microsoft.com/office/word/2012/wordml" xmlns:w16cex="http://schemas.microsoft.com/office/word/2018/wordml/cex" xmlns:w16cid="http://schemas.microsoft.com/office/word/2016/wordml/cid" xmlns:w16="http://schemas.microsoft.com/office/word/2018/wordml" xmlns:w16du="http://schemas.microsoft.com/office/word/2023/wordml/word16du" xmlns:w16sdtdh="http://schemas.microsoft.com/office/word/2020/wordml/sdtdatahash" xmlns:w16se="http://schemas.microsoft.com/office/word/2015/wordml/symex" xmlns:wpg="http://schemas.microsoft.com/office/word/2010/wordprocessingGroup" xmlns:wpi="http://schemas.microsoft.com/office/word/2010/wordprocessingInk" xmlns:wne="http://schemas.microsoft.com/office/word/2006/wordml" xmlns:wps="http://schemas.microsoft.com/office/word/2010/wordprocessingShape" mc:Ignorable="w14 w15 w16se w16cid w16 w16cex w16sdtdh wp14">
   <w:endnote w:type="separator" w:id="-1">
     <w:p>
       <w:r>
@@ -8586,7 +8596,7 @@
 </file>
 
 <file path=word/footer1.xml><?xml version="1.0" encoding="utf-8"?>
-<w:ftr xmlns:wpc="http://schemas.microsoft.com/office/word/2010/wordprocessingCanvas" xmlns:cx="http://schemas.microsoft.com/office/drawing/2014/chartex" xmlns:cx1="http://schemas.microsoft.com/office/drawing/2015/9/8/chartex" xmlns:cx2="http://schemas.microsoft.com/office/drawing/2015/10/21/chartex" xmlns:cx3="http://schemas.microsoft.com/office/drawing/2016/5/9/chartex" xmlns:cx4="http://schemas.microsoft.com/office/drawing/2016/5/10/chartex" xmlns:cx5="http://schemas.microsoft.com/office/drawing/2016/5/11/chartex" xmlns:cx6="http://schemas.microsoft.com/office/drawing/2016/5/12/chartex" xmlns:cx7="http://schemas.microsoft.com/office/drawing/2016/5/13/chartex" xmlns:cx8="http://schemas.microsoft.com/office/drawing/2016/5/14/chartex" xmlns:mc="http://schemas.openxmlformats.org/markup-compatibility/2006" xmlns:aink="http://schemas.microsoft.com/office/drawing/2016/ink" xmlns:am3d="http://schemas.microsoft.com/office/drawing/2017/model3d" xmlns:o="urn:schemas-microsoft-com:office:office" xmlns:oel="http://schemas.microsoft.com/office/2019/extlst" xmlns:r="http://schemas.openxmlformats.org/officeDocument/2006/relationships" xmlns:m="http://schemas.openxmlformats.org/officeDocument/2006/math" xmlns:v="urn:schemas-microsoft-com:vml" xmlns:wp14="http://schemas.microsoft.com/office/word/2010/wordprocessingDrawing" xmlns:wp="http://schemas.openxmlformats.org/drawingml/2006/wordprocessingDrawing" xmlns:w10="urn:schemas-microsoft-com:office:word" xmlns:w="http://schemas.openxmlformats.org/wordprocessingml/2006/main" xmlns:w14="http://schemas.microsoft.com/office/word/2010/wordml" xmlns:w15="http://schemas.microsoft.com/office/word/2012/wordml" xmlns:w16cex="http://schemas.microsoft.com/office/word/2018/wordml/cex" xmlns:w16cid="http://schemas.microsoft.com/office/word/2016/wordml/cid" xmlns:w16="http://schemas.microsoft.com/office/word/2018/wordml" xmlns:w16sdtdh="http://schemas.microsoft.com/office/word/2020/wordml/sdtdatahash" xmlns:w16se="http://schemas.microsoft.com/office/word/2015/wordml/symex" xmlns:wpg="http://schemas.microsoft.com/office/word/2010/wordprocessingGroup" xmlns:wpi="http://schemas.microsoft.com/office/word/2010/wordprocessingInk" xmlns:wne="http://schemas.microsoft.com/office/word/2006/wordml" xmlns:wps="http://schemas.microsoft.com/office/word/2010/wordprocessingShape" mc:Ignorable="w14 w15 w16se w16cid w16 w16cex w16sdtdh wp14">
+<w:ftr xmlns:wpc="http://schemas.microsoft.com/office/word/2010/wordprocessingCanvas" xmlns:cx="http://schemas.microsoft.com/office/drawing/2014/chartex" xmlns:cx1="http://schemas.microsoft.com/office/drawing/2015/9/8/chartex" xmlns:cx2="http://schemas.microsoft.com/office/drawing/2015/10/21/chartex" xmlns:cx3="http://schemas.microsoft.com/office/drawing/2016/5/9/chartex" xmlns:cx4="http://schemas.microsoft.com/office/drawing/2016/5/10/chartex" xmlns:cx5="http://schemas.microsoft.com/office/drawing/2016/5/11/chartex" xmlns:cx6="http://schemas.microsoft.com/office/drawing/2016/5/12/chartex" xmlns:cx7="http://schemas.microsoft.com/office/drawing/2016/5/13/chartex" xmlns:cx8="http://schemas.microsoft.com/office/drawing/2016/5/14/chartex" xmlns:mc="http://schemas.openxmlformats.org/markup-compatibility/2006" xmlns:aink="http://schemas.microsoft.com/office/drawing/2016/ink" xmlns:am3d="http://schemas.microsoft.com/office/drawing/2017/model3d" xmlns:o="urn:schemas-microsoft-com:office:office" xmlns:oel="http://schemas.microsoft.com/office/2019/extlst" xmlns:r="http://schemas.openxmlformats.org/officeDocument/2006/relationships" xmlns:m="http://schemas.openxmlformats.org/officeDocument/2006/math" xmlns:v="urn:schemas-microsoft-com:vml" xmlns:wp14="http://schemas.microsoft.com/office/word/2010/wordprocessingDrawing" xmlns:wp="http://schemas.openxmlformats.org/drawingml/2006/wordprocessingDrawing" xmlns:w10="urn:schemas-microsoft-com:office:word" xmlns:w="http://schemas.openxmlformats.org/wordprocessingml/2006/main" xmlns:w14="http://schemas.microsoft.com/office/word/2010/wordml" xmlns:w15="http://schemas.microsoft.com/office/word/2012/wordml" xmlns:w16cex="http://schemas.microsoft.com/office/word/2018/wordml/cex" xmlns:w16cid="http://schemas.microsoft.com/office/word/2016/wordml/cid" xmlns:w16="http://schemas.microsoft.com/office/word/2018/wordml" xmlns:w16du="http://schemas.microsoft.com/office/word/2023/wordml/word16du" xmlns:w16sdtdh="http://schemas.microsoft.com/office/word/2020/wordml/sdtdatahash" xmlns:w16se="http://schemas.microsoft.com/office/word/2015/wordml/symex" xmlns:wpg="http://schemas.microsoft.com/office/word/2010/wordprocessingGroup" xmlns:wpi="http://schemas.microsoft.com/office/word/2010/wordprocessingInk" xmlns:wne="http://schemas.microsoft.com/office/word/2006/wordml" xmlns:wps="http://schemas.microsoft.com/office/word/2010/wordprocessingShape" mc:Ignorable="w14 w15 w16se w16cid w16 w16cex w16sdtdh wp14">
   <w:sdt>
     <w:sdtPr>
       <w:id w:val="628748919"/>
@@ -8639,7 +8649,7 @@
 </file>
 
 <file path=word/footnotes.xml><?xml version="1.0" encoding="utf-8"?>
-<w:footnotes xmlns:wpc="http://schemas.microsoft.com/office/word/2010/wordprocessingCanvas" xmlns:cx="http://schemas.microsoft.com/office/drawing/2014/chartex" xmlns:cx1="http://schemas.microsoft.com/office/drawing/2015/9/8/chartex" xmlns:cx2="http://schemas.microsoft.com/office/drawing/2015/10/21/chartex" xmlns:cx3="http://schemas.microsoft.com/office/drawing/2016/5/9/chartex" xmlns:cx4="http://schemas.microsoft.com/office/drawing/2016/5/10/chartex" xmlns:cx5="http://schemas.microsoft.com/office/drawing/2016/5/11/chartex" xmlns:cx6="http://schemas.microsoft.com/office/drawing/2016/5/12/chartex" xmlns:cx7="http://schemas.microsoft.com/office/drawing/2016/5/13/chartex" xmlns:cx8="http://schemas.microsoft.com/office/drawing/2016/5/14/chartex" xmlns:mc="http://schemas.openxmlformats.org/markup-compatibility/2006" xmlns:aink="http://schemas.microsoft.com/office/drawing/2016/ink" xmlns:am3d="http://schemas.microsoft.com/office/drawing/2017/model3d" xmlns:o="urn:schemas-microsoft-com:office:office" xmlns:oel="http://schemas.microsoft.com/office/2019/extlst" xmlns:r="http://schemas.openxmlformats.org/officeDocument/2006/relationships" xmlns:m="http://schemas.openxmlformats.org/officeDocument/2006/math" xmlns:v="urn:schemas-microsoft-com:vml" xmlns:wp14="http://schemas.microsoft.com/office/word/2010/wordprocessingDrawing" xmlns:wp="http://schemas.openxmlformats.org/drawingml/2006/wordprocessingDrawing" xmlns:w10="urn:schemas-microsoft-com:office:word" xmlns:w="http://schemas.openxmlformats.org/wordprocessingml/2006/main" xmlns:w14="http://schemas.microsoft.com/office/word/2010/wordml" xmlns:w15="http://schemas.microsoft.com/office/word/2012/wordml" xmlns:w16cex="http://schemas.microsoft.com/office/word/2018/wordml/cex" xmlns:w16cid="http://schemas.microsoft.com/office/word/2016/wordml/cid" xmlns:w16="http://schemas.microsoft.com/office/word/2018/wordml" xmlns:w16sdtdh="http://schemas.microsoft.com/office/word/2020/wordml/sdtdatahash" xmlns:w16se="http://schemas.microsoft.com/office/word/2015/wordml/symex" xmlns:wpg="http://schemas.microsoft.com/office/word/2010/wordprocessingGroup" xmlns:wpi="http://schemas.microsoft.com/office/word/2010/wordprocessingInk" xmlns:wne="http://schemas.microsoft.com/office/word/2006/wordml" xmlns:wps="http://schemas.microsoft.com/office/word/2010/wordprocessingShape" mc:Ignorable="w14 w15 w16se w16cid w16 w16cex w16sdtdh wp14">
+<w:footnotes xmlns:wpc="http://schemas.microsoft.com/office/word/2010/wordprocessingCanvas" xmlns:cx="http://schemas.microsoft.com/office/drawing/2014/chartex" xmlns:cx1="http://schemas.microsoft.com/office/drawing/2015/9/8/chartex" xmlns:cx2="http://schemas.microsoft.com/office/drawing/2015/10/21/chartex" xmlns:cx3="http://schemas.microsoft.com/office/drawing/2016/5/9/chartex" xmlns:cx4="http://schemas.microsoft.com/office/drawing/2016/5/10/chartex" xmlns:cx5="http://schemas.microsoft.com/office/drawing/2016/5/11/chartex" xmlns:cx6="http://schemas.microsoft.com/office/drawing/2016/5/12/chartex" xmlns:cx7="http://schemas.microsoft.com/office/drawing/2016/5/13/chartex" xmlns:cx8="http://schemas.microsoft.com/office/drawing/2016/5/14/chartex" xmlns:mc="http://schemas.openxmlformats.org/markup-compatibility/2006" xmlns:aink="http://schemas.microsoft.com/office/drawing/2016/ink" xmlns:am3d="http://schemas.microsoft.com/office/drawing/2017/model3d" xmlns:o="urn:schemas-microsoft-com:office:office" xmlns:oel="http://schemas.microsoft.com/office/2019/extlst" xmlns:r="http://schemas.openxmlformats.org/officeDocument/2006/relationships" xmlns:m="http://schemas.openxmlformats.org/officeDocument/2006/math" xmlns:v="urn:schemas-microsoft-com:vml" xmlns:wp14="http://schemas.microsoft.com/office/word/2010/wordprocessingDrawing" xmlns:wp="http://schemas.openxmlformats.org/drawingml/2006/wordprocessingDrawing" xmlns:w10="urn:schemas-microsoft-com:office:word" xmlns:w="http://schemas.openxmlformats.org/wordprocessingml/2006/main" xmlns:w14="http://schemas.microsoft.com/office/word/2010/wordml" xmlns:w15="http://schemas.microsoft.com/office/word/2012/wordml" xmlns:w16cex="http://schemas.microsoft.com/office/word/2018/wordml/cex" xmlns:w16cid="http://schemas.microsoft.com/office/word/2016/wordml/cid" xmlns:w16="http://schemas.microsoft.com/office/word/2018/wordml" xmlns:w16du="http://schemas.microsoft.com/office/word/2023/wordml/word16du" xmlns:w16sdtdh="http://schemas.microsoft.com/office/word/2020/wordml/sdtdatahash" xmlns:w16se="http://schemas.microsoft.com/office/word/2015/wordml/symex" xmlns:wpg="http://schemas.microsoft.com/office/word/2010/wordprocessingGroup" xmlns:wpi="http://schemas.microsoft.com/office/word/2010/wordprocessingInk" xmlns:wne="http://schemas.microsoft.com/office/word/2006/wordml" xmlns:wps="http://schemas.microsoft.com/office/word/2010/wordprocessingShape" mc:Ignorable="w14 w15 w16se w16cid w16 w16cex w16sdtdh wp14">
   <w:footnote w:type="separator" w:id="-1">
     <w:p>
       <w:r>
@@ -8660,7 +8670,7 @@
 </file>
 
 <file path=word/header1.xml><?xml version="1.0" encoding="utf-8"?>
-<w:hdr xmlns:wpc="http://schemas.microsoft.com/office/word/2010/wordprocessingCanvas" xmlns:cx="http://schemas.microsoft.com/office/drawing/2014/chartex" xmlns:cx1="http://schemas.microsoft.com/office/drawing/2015/9/8/chartex" xmlns:cx2="http://schemas.microsoft.com/office/drawing/2015/10/21/chartex" xmlns:cx3="http://schemas.microsoft.com/office/drawing/2016/5/9/chartex" xmlns:cx4="http://schemas.microsoft.com/office/drawing/2016/5/10/chartex" xmlns:cx5="http://schemas.microsoft.com/office/drawing/2016/5/11/chartex" xmlns:cx6="http://schemas.microsoft.com/office/drawing/2016/5/12/chartex" xmlns:cx7="http://schemas.microsoft.com/office/drawing/2016/5/13/chartex" xmlns:cx8="http://schemas.microsoft.com/office/drawing/2016/5/14/chartex" xmlns:mc="http://schemas.openxmlformats.org/markup-compatibility/2006" xmlns:aink="http://schemas.microsoft.com/office/drawing/2016/ink" xmlns:am3d="http://schemas.microsoft.com/office/drawing/2017/model3d" xmlns:o="urn:schemas-microsoft-com:office:office" xmlns:oel="http://schemas.microsoft.com/office/2019/extlst" xmlns:r="http://schemas.openxmlformats.org/officeDocument/2006/relationships" xmlns:m="http://schemas.openxmlformats.org/officeDocument/2006/math" xmlns:v="urn:schemas-microsoft-com:vml" xmlns:wp14="http://schemas.microsoft.com/office/word/2010/wordprocessingDrawing" xmlns:wp="http://schemas.openxmlformats.org/drawingml/2006/wordprocessingDrawing" xmlns:w10="urn:schemas-microsoft-com:office:word" xmlns:w="http://schemas.openxmlformats.org/wordprocessingml/2006/main" xmlns:w14="http://schemas.microsoft.com/office/word/2010/wordml" xmlns:w15="http://schemas.microsoft.com/office/word/2012/wordml" xmlns:w16cex="http://schemas.microsoft.com/office/word/2018/wordml/cex" xmlns:w16cid="http://schemas.microsoft.com/office/word/2016/wordml/cid" xmlns:w16="http://schemas.microsoft.com/office/word/2018/wordml" xmlns:w16sdtdh="http://schemas.microsoft.com/office/word/2020/wordml/sdtdatahash" xmlns:w16se="http://schemas.microsoft.com/office/word/2015/wordml/symex" xmlns:wpg="http://schemas.microsoft.com/office/word/2010/wordprocessingGroup" xmlns:wpi="http://schemas.microsoft.com/office/word/2010/wordprocessingInk" xmlns:wne="http://schemas.microsoft.com/office/word/2006/wordml" xmlns:wps="http://schemas.microsoft.com/office/word/2010/wordprocessingShape" mc:Ignorable="w14 w15 w16se w16cid w16 w16cex w16sdtdh wp14">
+<w:hdr xmlns:wpc="http://schemas.microsoft.com/office/word/2010/wordprocessingCanvas" xmlns:cx="http://schemas.microsoft.com/office/drawing/2014/chartex" xmlns:cx1="http://schemas.microsoft.com/office/drawing/2015/9/8/chartex" xmlns:cx2="http://schemas.microsoft.com/office/drawing/2015/10/21/chartex" xmlns:cx3="http://schemas.microsoft.com/office/drawing/2016/5/9/chartex" xmlns:cx4="http://schemas.microsoft.com/office/drawing/2016/5/10/chartex" xmlns:cx5="http://schemas.microsoft.com/office/drawing/2016/5/11/chartex" xmlns:cx6="http://schemas.microsoft.com/office/drawing/2016/5/12/chartex" xmlns:cx7="http://schemas.microsoft.com/office/drawing/2016/5/13/chartex" xmlns:cx8="http://schemas.microsoft.com/office/drawing/2016/5/14/chartex" xmlns:mc="http://schemas.openxmlformats.org/markup-compatibility/2006" xmlns:aink="http://schemas.microsoft.com/office/drawing/2016/ink" xmlns:am3d="http://schemas.microsoft.com/office/drawing/2017/model3d" xmlns:o="urn:schemas-microsoft-com:office:office" xmlns:oel="http://schemas.microsoft.com/office/2019/extlst" xmlns:r="http://schemas.openxmlformats.org/officeDocument/2006/relationships" xmlns:m="http://schemas.openxmlformats.org/officeDocument/2006/math" xmlns:v="urn:schemas-microsoft-com:vml" xmlns:wp14="http://schemas.microsoft.com/office/word/2010/wordprocessingDrawing" xmlns:wp="http://schemas.openxmlformats.org/drawingml/2006/wordprocessingDrawing" xmlns:w10="urn:schemas-microsoft-com:office:word" xmlns:w="http://schemas.openxmlformats.org/wordprocessingml/2006/main" xmlns:w14="http://schemas.microsoft.com/office/word/2010/wordml" xmlns:w15="http://schemas.microsoft.com/office/word/2012/wordml" xmlns:w16cex="http://schemas.microsoft.com/office/word/2018/wordml/cex" xmlns:w16cid="http://schemas.microsoft.com/office/word/2016/wordml/cid" xmlns:w16="http://schemas.microsoft.com/office/word/2018/wordml" xmlns:w16du="http://schemas.microsoft.com/office/word/2023/wordml/word16du" xmlns:w16sdtdh="http://schemas.microsoft.com/office/word/2020/wordml/sdtdatahash" xmlns:w16se="http://schemas.microsoft.com/office/word/2015/wordml/symex" xmlns:wpg="http://schemas.microsoft.com/office/word/2010/wordprocessingGroup" xmlns:wpi="http://schemas.microsoft.com/office/word/2010/wordprocessingInk" xmlns:wne="http://schemas.microsoft.com/office/word/2006/wordml" xmlns:wps="http://schemas.microsoft.com/office/word/2010/wordprocessingShape" mc:Ignorable="w14 w15 w16se w16cid w16 w16cex w16sdtdh wp14">
   <w:tbl>
     <w:tblPr>
       <w:tblW w:w="9990" w:type="dxa"/>
@@ -8708,7 +8718,7 @@
 </file>
 
 <file path=word/numbering.xml><?xml version="1.0" encoding="utf-8"?>
-<w:numbering xmlns:wpc="http://schemas.microsoft.com/office/word/2010/wordprocessingCanvas" xmlns:cx="http://schemas.microsoft.com/office/drawing/2014/chartex" xmlns:cx1="http://schemas.microsoft.com/office/drawing/2015/9/8/chartex" xmlns:cx2="http://schemas.microsoft.com/office/drawing/2015/10/21/chartex" xmlns:cx3="http://schemas.microsoft.com/office/drawing/2016/5/9/chartex" xmlns:cx4="http://schemas.microsoft.com/office/drawing/2016/5/10/chartex" xmlns:cx5="http://schemas.microsoft.com/office/drawing/2016/5/11/chartex" xmlns:cx6="http://schemas.microsoft.com/office/drawing/2016/5/12/chartex" xmlns:cx7="http://schemas.microsoft.com/office/drawing/2016/5/13/chartex" xmlns:cx8="http://schemas.microsoft.com/office/drawing/2016/5/14/chartex" xmlns:mc="http://schemas.openxmlformats.org/markup-compatibility/2006" xmlns:aink="http://schemas.microsoft.com/office/drawing/2016/ink" xmlns:am3d="http://schemas.microsoft.com/office/drawing/2017/model3d" xmlns:o="urn:schemas-microsoft-com:office:office" xmlns:oel="http://schemas.microsoft.com/office/2019/extlst" xmlns:r="http://schemas.openxmlformats.org/officeDocument/2006/relationships" xmlns:m="http://schemas.openxmlformats.org/officeDocument/2006/math" xmlns:v="urn:schemas-microsoft-com:vml" xmlns:wp14="http://schemas.microsoft.com/office/word/2010/wordprocessingDrawing" xmlns:wp="http://schemas.openxmlformats.org/drawingml/2006/wordprocessingDrawing" xmlns:w10="urn:schemas-microsoft-com:office:word" xmlns:w="http://schemas.openxmlformats.org/wordprocessingml/2006/main" xmlns:w14="http://schemas.microsoft.com/office/word/2010/wordml" xmlns:w15="http://schemas.microsoft.com/office/word/2012/wordml" xmlns:w16cex="http://schemas.microsoft.com/office/word/2018/wordml/cex" xmlns:w16cid="http://schemas.microsoft.com/office/word/2016/wordml/cid" xmlns:w16="http://schemas.microsoft.com/office/word/2018/wordml" xmlns:w16sdtdh="http://schemas.microsoft.com/office/word/2020/wordml/sdtdatahash" xmlns:w16se="http://schemas.microsoft.com/office/word/2015/wordml/symex" xmlns:wpg="http://schemas.microsoft.com/office/word/2010/wordprocessingGroup" xmlns:wpi="http://schemas.microsoft.com/office/word/2010/wordprocessingInk" xmlns:wne="http://schemas.microsoft.com/office/word/2006/wordml" xmlns:wps="http://schemas.microsoft.com/office/word/2010/wordprocessingShape" mc:Ignorable="w14 w15 w16se w16cid w16 w16cex w16sdtdh wp14">
+<w:numbering xmlns:wpc="http://schemas.microsoft.com/office/word/2010/wordprocessingCanvas" xmlns:cx="http://schemas.microsoft.com/office/drawing/2014/chartex" xmlns:cx1="http://schemas.microsoft.com/office/drawing/2015/9/8/chartex" xmlns:cx2="http://schemas.microsoft.com/office/drawing/2015/10/21/chartex" xmlns:cx3="http://schemas.microsoft.com/office/drawing/2016/5/9/chartex" xmlns:cx4="http://schemas.microsoft.com/office/drawing/2016/5/10/chartex" xmlns:cx5="http://schemas.microsoft.com/office/drawing/2016/5/11/chartex" xmlns:cx6="http://schemas.microsoft.com/office/drawing/2016/5/12/chartex" xmlns:cx7="http://schemas.microsoft.com/office/drawing/2016/5/13/chartex" xmlns:cx8="http://schemas.microsoft.com/office/drawing/2016/5/14/chartex" xmlns:mc="http://schemas.openxmlformats.org/markup-compatibility/2006" xmlns:aink="http://schemas.microsoft.com/office/drawing/2016/ink" xmlns:am3d="http://schemas.microsoft.com/office/drawing/2017/model3d" xmlns:o="urn:schemas-microsoft-com:office:office" xmlns:oel="http://schemas.microsoft.com/office/2019/extlst" xmlns:r="http://schemas.openxmlformats.org/officeDocument/2006/relationships" xmlns:m="http://schemas.openxmlformats.org/officeDocument/2006/math" xmlns:v="urn:schemas-microsoft-com:vml" xmlns:wp14="http://schemas.microsoft.com/office/word/2010/wordprocessingDrawing" xmlns:wp="http://schemas.openxmlformats.org/drawingml/2006/wordprocessingDrawing" xmlns:w10="urn:schemas-microsoft-com:office:word" xmlns:w="http://schemas.openxmlformats.org/wordprocessingml/2006/main" xmlns:w14="http://schemas.microsoft.com/office/word/2010/wordml" xmlns:w15="http://schemas.microsoft.com/office/word/2012/wordml" xmlns:w16cex="http://schemas.microsoft.com/office/word/2018/wordml/cex" xmlns:w16cid="http://schemas.microsoft.com/office/word/2016/wordml/cid" xmlns:w16="http://schemas.microsoft.com/office/word/2018/wordml" xmlns:w16du="http://schemas.microsoft.com/office/word/2023/wordml/word16du" xmlns:w16sdtdh="http://schemas.microsoft.com/office/word/2020/wordml/sdtdatahash" xmlns:w16se="http://schemas.microsoft.com/office/word/2015/wordml/symex" xmlns:wpg="http://schemas.microsoft.com/office/word/2010/wordprocessingGroup" xmlns:wpi="http://schemas.microsoft.com/office/word/2010/wordprocessingInk" xmlns:wne="http://schemas.microsoft.com/office/word/2006/wordml" xmlns:wps="http://schemas.microsoft.com/office/word/2010/wordprocessingShape" mc:Ignorable="w14 w15 w16se w16cid w16 w16cex w16sdtdh wp14">
   <w:abstractNum w:abstractNumId="0" w15:restartNumberingAfterBreak="0">
     <w:nsid w:val="080266B4"/>
     <w:multiLevelType w:val="hybridMultilevel"/>
@@ -10648,6 +10658,7 @@
     <w:lsdException w:name="HTML Sample" w:semiHidden="1" w:unhideWhenUsed="1"/>
     <w:lsdException w:name="HTML Typewriter" w:semiHidden="1" w:unhideWhenUsed="1"/>
     <w:lsdException w:name="HTML Variable" w:semiHidden="1" w:unhideWhenUsed="1"/>
+    <w:lsdException w:name="Normal Table" w:semiHidden="1" w:unhideWhenUsed="1"/>
     <w:lsdException w:name="annotation subject" w:semiHidden="1" w:unhideWhenUsed="1"/>
     <w:lsdException w:name="No List" w:semiHidden="1" w:unhideWhenUsed="1"/>
     <w:lsdException w:name="Outline List 1" w:semiHidden="1" w:unhideWhenUsed="1"/>
@@ -10694,8 +10705,10 @@
     <w:lsdException w:name="Table Subtle 2" w:semiHidden="1" w:unhideWhenUsed="1"/>
     <w:lsdException w:name="Table Web 1" w:semiHidden="1" w:unhideWhenUsed="1"/>
     <w:lsdException w:name="Table Web 2" w:semiHidden="1" w:unhideWhenUsed="1"/>
+    <w:lsdException w:name="Table Web 3" w:semiHidden="1" w:unhideWhenUsed="1"/>
     <w:lsdException w:name="Balloon Text" w:semiHidden="1" w:unhideWhenUsed="1"/>
     <w:lsdException w:name="Table Grid" w:uiPriority="1"/>
+    <w:lsdException w:name="Table Theme" w:semiHidden="1" w:unhideWhenUsed="1"/>
     <w:lsdException w:name="Placeholder Text" w:semiHidden="1" w:unhideWhenUsed="1"/>
     <w:lsdException w:name="No Spacing" w:semiHidden="1" w:unhideWhenUsed="1"/>
     <w:lsdException w:name="Light Shading"/>
@@ -10717,6 +10730,7 @@
     <w:lsdException w:name="Light Grid Accent 1"/>
     <w:lsdException w:name="Medium Shading 1 Accent 1"/>
     <w:lsdException w:name="Medium Shading 2 Accent 1"/>
+    <w:lsdException w:name="Medium List 1 Accent 1"/>
     <w:lsdException w:name="Revision" w:semiHidden="1"/>
     <w:lsdException w:name="List Paragraph" w:semiHidden="1" w:uiPriority="34" w:unhideWhenUsed="1" w:qFormat="1"/>
     <w:lsdException w:name="Quote" w:semiHidden="1" w:uiPriority="29" w:unhideWhenUsed="1" w:qFormat="1"/>
@@ -11674,7 +11688,7 @@
 </file>
 
 <file path=word/glossary/document.xml><?xml version="1.0" encoding="utf-8"?>
-<w:glossaryDocument xmlns:wpc="http://schemas.microsoft.com/office/word/2010/wordprocessingCanvas" xmlns:cx="http://schemas.microsoft.com/office/drawing/2014/chartex" xmlns:cx1="http://schemas.microsoft.com/office/drawing/2015/9/8/chartex" xmlns:cx2="http://schemas.microsoft.com/office/drawing/2015/10/21/chartex" xmlns:cx3="http://schemas.microsoft.com/office/drawing/2016/5/9/chartex" xmlns:cx4="http://schemas.microsoft.com/office/drawing/2016/5/10/chartex" xmlns:cx5="http://schemas.microsoft.com/office/drawing/2016/5/11/chartex" xmlns:cx6="http://schemas.microsoft.com/office/drawing/2016/5/12/chartex" xmlns:cx7="http://schemas.microsoft.com/office/drawing/2016/5/13/chartex" xmlns:cx8="http://schemas.microsoft.com/office/drawing/2016/5/14/chartex" xmlns:mc="http://schemas.openxmlformats.org/markup-compatibility/2006" xmlns:aink="http://schemas.microsoft.com/office/drawing/2016/ink" xmlns:am3d="http://schemas.microsoft.com/office/drawing/2017/model3d" xmlns:o="urn:schemas-microsoft-com:office:office" xmlns:oel="http://schemas.microsoft.com/office/2019/extlst" xmlns:r="http://schemas.openxmlformats.org/officeDocument/2006/relationships" xmlns:m="http://schemas.openxmlformats.org/officeDocument/2006/math" xmlns:v="urn:schemas-microsoft-com:vml" xmlns:wp14="http://schemas.microsoft.com/office/word/2010/wordprocessingDrawing" xmlns:wp="http://schemas.openxmlformats.org/drawingml/2006/wordprocessingDrawing" xmlns:w10="urn:schemas-microsoft-com:office:word" xmlns:w="http://schemas.openxmlformats.org/wordprocessingml/2006/main" xmlns:w14="http://schemas.microsoft.com/office/word/2010/wordml" xmlns:w15="http://schemas.microsoft.com/office/word/2012/wordml" xmlns:w16cex="http://schemas.microsoft.com/office/word/2018/wordml/cex" xmlns:w16cid="http://schemas.microsoft.com/office/word/2016/wordml/cid" xmlns:w16="http://schemas.microsoft.com/office/word/2018/wordml" xmlns:w16sdtdh="http://schemas.microsoft.com/office/word/2020/wordml/sdtdatahash" xmlns:w16se="http://schemas.microsoft.com/office/word/2015/wordml/symex" xmlns:wpg="http://schemas.microsoft.com/office/word/2010/wordprocessingGroup" xmlns:wpi="http://schemas.microsoft.com/office/word/2010/wordprocessingInk" xmlns:wne="http://schemas.microsoft.com/office/word/2006/wordml" xmlns:wps="http://schemas.microsoft.com/office/word/2010/wordprocessingShape" mc:Ignorable="w14 w15 w16se w16cid w16 w16cex w16sdtdh wp14">
+<w:glossaryDocument xmlns:wpc="http://schemas.microsoft.com/office/word/2010/wordprocessingCanvas" xmlns:cx="http://schemas.microsoft.com/office/drawing/2014/chartex" xmlns:cx1="http://schemas.microsoft.com/office/drawing/2015/9/8/chartex" xmlns:cx2="http://schemas.microsoft.com/office/drawing/2015/10/21/chartex" xmlns:cx3="http://schemas.microsoft.com/office/drawing/2016/5/9/chartex" xmlns:cx4="http://schemas.microsoft.com/office/drawing/2016/5/10/chartex" xmlns:cx5="http://schemas.microsoft.com/office/drawing/2016/5/11/chartex" xmlns:cx6="http://schemas.microsoft.com/office/drawing/2016/5/12/chartex" xmlns:cx7="http://schemas.microsoft.com/office/drawing/2016/5/13/chartex" xmlns:cx8="http://schemas.microsoft.com/office/drawing/2016/5/14/chartex" xmlns:mc="http://schemas.openxmlformats.org/markup-compatibility/2006" xmlns:aink="http://schemas.microsoft.com/office/drawing/2016/ink" xmlns:am3d="http://schemas.microsoft.com/office/drawing/2017/model3d" xmlns:o="urn:schemas-microsoft-com:office:office" xmlns:oel="http://schemas.microsoft.com/office/2019/extlst" xmlns:r="http://schemas.openxmlformats.org/officeDocument/2006/relationships" xmlns:m="http://schemas.openxmlformats.org/officeDocument/2006/math" xmlns:v="urn:schemas-microsoft-com:vml" xmlns:wp14="http://schemas.microsoft.com/office/word/2010/wordprocessingDrawing" xmlns:wp="http://schemas.openxmlformats.org/drawingml/2006/wordprocessingDrawing" xmlns:w10="urn:schemas-microsoft-com:office:word" xmlns:w="http://schemas.openxmlformats.org/wordprocessingml/2006/main" xmlns:w14="http://schemas.microsoft.com/office/word/2010/wordml" xmlns:w15="http://schemas.microsoft.com/office/word/2012/wordml" xmlns:w16cex="http://schemas.microsoft.com/office/word/2018/wordml/cex" xmlns:w16cid="http://schemas.microsoft.com/office/word/2016/wordml/cid" xmlns:w16="http://schemas.microsoft.com/office/word/2018/wordml" xmlns:w16du="http://schemas.microsoft.com/office/word/2023/wordml/word16du" xmlns:w16sdtdh="http://schemas.microsoft.com/office/word/2020/wordml/sdtdatahash" xmlns:w16se="http://schemas.microsoft.com/office/word/2015/wordml/symex" xmlns:wpg="http://schemas.microsoft.com/office/word/2010/wordprocessingGroup" xmlns:wpi="http://schemas.microsoft.com/office/word/2010/wordprocessingInk" xmlns:wne="http://schemas.microsoft.com/office/word/2006/wordml" xmlns:wps="http://schemas.microsoft.com/office/word/2010/wordprocessingShape" mc:Ignorable="w14 w15 w16se w16cid w16 w16cex w16sdtdh wp14">
   <w:docParts>
     <w:docPart>
       <w:docPartPr>
@@ -11780,15 +11794,15 @@
   </w:font>
   <w:font w:name="Wingdings">
     <w:panose1 w:val="05000000000000000000"/>
-    <w:charset w:val="4D"/>
-    <w:family w:val="decorative"/>
+    <w:charset w:val="02"/>
+    <w:family w:val="auto"/>
     <w:pitch w:val="variable"/>
-    <w:sig w:usb0="00000003" w:usb1="00000000" w:usb2="00000000" w:usb3="00000000" w:csb0="80000001" w:csb1="00000000"/>
+    <w:sig w:usb0="00000000" w:usb1="10000000" w:usb2="00000000" w:usb3="00000000" w:csb0="80000000" w:csb1="00000000"/>
   </w:font>
   <w:font w:name="Symbol">
     <w:panose1 w:val="05050102010706020507"/>
     <w:charset w:val="02"/>
-    <w:family w:val="decorative"/>
+    <w:family w:val="roman"/>
     <w:pitch w:val="variable"/>
     <w:sig w:usb0="00000000" w:usb1="10000000" w:usb2="00000000" w:usb3="00000000" w:csb0="80000000" w:csb1="00000000"/>
   </w:font>
@@ -11873,6 +11887,7 @@
     <w:rsid w:val="006D6631"/>
     <w:rsid w:val="007765E7"/>
     <w:rsid w:val="007A7E5C"/>
+    <w:rsid w:val="007D72CD"/>
     <w:rsid w:val="007E5A1F"/>
     <w:rsid w:val="00807367"/>
     <w:rsid w:val="00852A22"/>
@@ -11898,7 +11913,7 @@
   </m:mathPr>
   <w:themeFontLang w:val="en-US"/>
   <w:clrSchemeMapping w:bg1="light1" w:t1="dark1" w:bg2="light2" w:t2="dark2" w:accent1="accent1" w:accent2="accent2" w:accent3="accent3" w:accent4="accent4" w:accent5="accent5" w:accent6="accent6" w:hyperlink="hyperlink" w:followedHyperlink="followedHyperlink"/>
-  <w:decimalSymbol w:val=","/>
+  <w:decimalSymbol w:val="."/>
   <w:listSeparator w:val=","/>
   <w15:chartTrackingRefBased/>
 </w:settings>
@@ -12027,6 +12042,7 @@
     <w:lsdException w:name="HTML Sample" w:semiHidden="1" w:unhideWhenUsed="1"/>
     <w:lsdException w:name="HTML Typewriter" w:semiHidden="1" w:unhideWhenUsed="1"/>
     <w:lsdException w:name="HTML Variable" w:semiHidden="1" w:unhideWhenUsed="1"/>
+    <w:lsdException w:name="Normal Table" w:semiHidden="1" w:unhideWhenUsed="1"/>
     <w:lsdException w:name="annotation subject" w:semiHidden="1" w:unhideWhenUsed="1"/>
     <w:lsdException w:name="No List" w:semiHidden="1" w:unhideWhenUsed="1"/>
     <w:lsdException w:name="Outline List 1" w:semiHidden="1" w:unhideWhenUsed="1"/>
@@ -12073,8 +12089,10 @@
     <w:lsdException w:name="Table Subtle 2" w:semiHidden="1" w:unhideWhenUsed="1"/>
     <w:lsdException w:name="Table Web 1" w:semiHidden="1" w:unhideWhenUsed="1"/>
     <w:lsdException w:name="Table Web 2" w:semiHidden="1" w:unhideWhenUsed="1"/>
+    <w:lsdException w:name="Table Web 3" w:semiHidden="1" w:unhideWhenUsed="1"/>
     <w:lsdException w:name="Balloon Text" w:semiHidden="1" w:unhideWhenUsed="1"/>
     <w:lsdException w:name="Table Grid" w:uiPriority="39"/>
+    <w:lsdException w:name="Table Theme" w:semiHidden="1" w:unhideWhenUsed="1"/>
     <w:lsdException w:name="Placeholder Text" w:semiHidden="1"/>
     <w:lsdException w:name="No Spacing" w:uiPriority="1" w:qFormat="1"/>
     <w:lsdException w:name="Light Shading" w:uiPriority="60"/>
@@ -12637,10 +12655,6 @@
 </file>
 
 <file path=customXml/item1.xml><?xml version="1.0" encoding="utf-8"?>
-<b:Sources xmlns:b="http://schemas.openxmlformats.org/officeDocument/2006/bibliography" xmlns="http://schemas.openxmlformats.org/officeDocument/2006/bibliography" SelectedStyle="\APASixthEditionOfficeOnline.xsl" StyleName="APA" Version="6"/>
-</file>
-
-<file path=customXml/item2.xml><?xml version="1.0" encoding="utf-8"?>
 <p:properties xmlns:p="http://schemas.microsoft.com/office/2006/metadata/properties" xmlns:xsi="http://www.w3.org/2001/XMLSchema-instance" xmlns:pc="http://schemas.microsoft.com/office/infopath/2007/PartnerControls">
   <documentManagement>
     <_activity xmlns="f3aca384-f4cd-4657-99ad-78046292e3af" xsi:nil="true"/>
@@ -12648,7 +12662,20 @@
 </p:properties>
 </file>
 
+<file path=customXml/item2.xml><?xml version="1.0" encoding="utf-8"?>
+<b:Sources xmlns:b="http://schemas.openxmlformats.org/officeDocument/2006/bibliography" xmlns="http://schemas.openxmlformats.org/officeDocument/2006/bibliography" SelectedStyle="\APASixthEditionOfficeOnline.xsl" StyleName="APA" Version="6"/>
+</file>
+
 <file path=customXml/item3.xml><?xml version="1.0" encoding="utf-8"?>
+<?mso-contentType ?>
+<FormTemplates xmlns="http://schemas.microsoft.com/sharepoint/v3/contenttype/forms">
+  <Display>DocumentLibraryForm</Display>
+  <Edit>DocumentLibraryForm</Edit>
+  <New>DocumentLibraryForm</New>
+</FormTemplates>
+</file>
+
+<file path=customXml/item4.xml><?xml version="1.0" encoding="utf-8"?>
 <ct:contentTypeSchema xmlns:ct="http://schemas.microsoft.com/office/2006/metadata/contentType" xmlns:ma="http://schemas.microsoft.com/office/2006/metadata/properties/metaAttributes" ct:_="" ma:_="" ma:contentTypeName="Document" ma:contentTypeID="0x0101004F58E0A79398F640B3C22AB56689247E" ma:contentTypeVersion="15" ma:contentTypeDescription="Create a new document." ma:contentTypeScope="" ma:versionID="2b522001278fe7f3e32487cf4a76ace2">
   <xsd:schema xmlns:xsd="http://www.w3.org/2001/XMLSchema" xmlns:xs="http://www.w3.org/2001/XMLSchema" xmlns:p="http://schemas.microsoft.com/office/2006/metadata/properties" xmlns:ns3="f3aca384-f4cd-4657-99ad-78046292e3af" xmlns:ns4="5a7e4427-c04a-4c23-93b5-e4342274ec81" targetNamespace="http://schemas.microsoft.com/office/2006/metadata/properties" ma:root="true" ma:fieldsID="da34ccc8e47a8f0ad10e4750fb2e4d87" ns3:_="" ns4:_="">
     <xsd:import namespace="f3aca384-f4cd-4657-99ad-78046292e3af"/>
@@ -12883,24 +12910,7 @@
 </ct:contentTypeSchema>
 </file>
 
-<file path=customXml/item4.xml><?xml version="1.0" encoding="utf-8"?>
-<?mso-contentType ?>
-<FormTemplates xmlns="http://schemas.microsoft.com/sharepoint/v3/contenttype/forms">
-  <Display>DocumentLibraryForm</Display>
-  <Edit>DocumentLibraryForm</Edit>
-  <New>DocumentLibraryForm</New>
-</FormTemplates>
-</file>
-
 <file path=customXml/itemProps1.xml><?xml version="1.0" encoding="utf-8"?>
-<ds:datastoreItem xmlns:ds="http://schemas.openxmlformats.org/officeDocument/2006/customXml" ds:itemID="{F56F44BB-79C8-4349-B0F5-BFCB0470FD92}">
-  <ds:schemaRefs>
-    <ds:schemaRef ds:uri="http://schemas.openxmlformats.org/officeDocument/2006/bibliography"/>
-  </ds:schemaRefs>
-</ds:datastoreItem>
-</file>
-
-<file path=customXml/itemProps2.xml><?xml version="1.0" encoding="utf-8"?>
 <ds:datastoreItem xmlns:ds="http://schemas.openxmlformats.org/officeDocument/2006/customXml" ds:itemID="{BDE345B3-AFC8-4FA4-B938-FF28E7AE5E22}">
   <ds:schemaRefs>
     <ds:schemaRef ds:uri="http://schemas.microsoft.com/office/2006/metadata/properties"/>
@@ -12910,7 +12920,23 @@
 </ds:datastoreItem>
 </file>
 
+<file path=customXml/itemProps2.xml><?xml version="1.0" encoding="utf-8"?>
+<ds:datastoreItem xmlns:ds="http://schemas.openxmlformats.org/officeDocument/2006/customXml" ds:itemID="{F56F44BB-79C8-4349-B0F5-BFCB0470FD92}">
+  <ds:schemaRefs>
+    <ds:schemaRef ds:uri="http://schemas.openxmlformats.org/officeDocument/2006/bibliography"/>
+  </ds:schemaRefs>
+</ds:datastoreItem>
+</file>
+
 <file path=customXml/itemProps3.xml><?xml version="1.0" encoding="utf-8"?>
+<ds:datastoreItem xmlns:ds="http://schemas.openxmlformats.org/officeDocument/2006/customXml" ds:itemID="{583F3EB6-C003-4E94-9531-40AE63FD4671}">
+  <ds:schemaRefs>
+    <ds:schemaRef ds:uri="http://schemas.microsoft.com/sharepoint/v3/contenttype/forms"/>
+  </ds:schemaRefs>
+</ds:datastoreItem>
+</file>
+
+<file path=customXml/itemProps4.xml><?xml version="1.0" encoding="utf-8"?>
 <ds:datastoreItem xmlns:ds="http://schemas.openxmlformats.org/officeDocument/2006/customXml" ds:itemID="{B87250B7-BC1F-41DB-81E8-ACFD3532C1D0}">
   <ds:schemaRefs>
     <ds:schemaRef ds:uri="http://schemas.microsoft.com/office/2006/metadata/contentType"/>
@@ -12927,12 +12953,4 @@
     <ds:schemaRef ds:uri="http://schemas.microsoft.com/internal/obd"/>
   </ds:schemaRefs>
 </ds:datastoreItem>
-</file>
-
-<file path=customXml/itemProps4.xml><?xml version="1.0" encoding="utf-8"?>
-<ds:datastoreItem xmlns:ds="http://schemas.openxmlformats.org/officeDocument/2006/customXml" ds:itemID="{583F3EB6-C003-4E94-9531-40AE63FD4671}">
-  <ds:schemaRefs>
-    <ds:schemaRef ds:uri="http://schemas.microsoft.com/sharepoint/v3/contenttype/forms"/>
-  </ds:schemaRefs>
-</ds:datastoreItem>
 </file>
</xml_diff>

<commit_message>
Ispravljene funkcionalnosti brisanja za admina. Ispravljene sintaksne greske. Dodata mogucnost za unban. Popravljen alert close button.
Change-Id: I4cca21e51e0adb1f1fa4ef39b3c61c5c6a73d752
</commit_message>
<xml_diff>
--- a/Faza 1 - Predlog projekta/Prva_faza_Psiledžije v1.2.docx
+++ b/Faza 1 - Predlog projekta/Prva_faza_Psiledžije v1.2.docx
@@ -5180,12 +5180,6 @@
       </w:r>
       <w:r>
         <w:t xml:space="preserve"> na njegovom profilu, zajedno sa slikom</w:t>
-      </w:r>
-      <w:r>
-        <w:t xml:space="preserve">, </w:t>
-      </w:r>
-      <w:r>
-        <w:t>opisom</w:t>
       </w:r>
       <w:r>
         <w:t xml:space="preserve"> i </w:t>
@@ -11897,6 +11891,7 @@
     <w:rsid w:val="00AA6C69"/>
     <w:rsid w:val="00B86573"/>
     <w:rsid w:val="00EE173B"/>
+    <w:rsid w:val="00FB72B6"/>
   </w:rsids>
   <m:mathPr>
     <m:mathFont m:val="Cambria Math"/>
@@ -12655,6 +12650,10 @@
 </file>
 
 <file path=customXml/item1.xml><?xml version="1.0" encoding="utf-8"?>
+<b:Sources xmlns:b="http://schemas.openxmlformats.org/officeDocument/2006/bibliography" xmlns="http://schemas.openxmlformats.org/officeDocument/2006/bibliography" SelectedStyle="\APASixthEditionOfficeOnline.xsl" StyleName="APA" Version="6"/>
+</file>
+
+<file path=customXml/item2.xml><?xml version="1.0" encoding="utf-8"?>
 <p:properties xmlns:p="http://schemas.microsoft.com/office/2006/metadata/properties" xmlns:xsi="http://www.w3.org/2001/XMLSchema-instance" xmlns:pc="http://schemas.microsoft.com/office/infopath/2007/PartnerControls">
   <documentManagement>
     <_activity xmlns="f3aca384-f4cd-4657-99ad-78046292e3af" xsi:nil="true"/>
@@ -12662,20 +12661,7 @@
 </p:properties>
 </file>
 
-<file path=customXml/item2.xml><?xml version="1.0" encoding="utf-8"?>
-<b:Sources xmlns:b="http://schemas.openxmlformats.org/officeDocument/2006/bibliography" xmlns="http://schemas.openxmlformats.org/officeDocument/2006/bibliography" SelectedStyle="\APASixthEditionOfficeOnline.xsl" StyleName="APA" Version="6"/>
-</file>
-
 <file path=customXml/item3.xml><?xml version="1.0" encoding="utf-8"?>
-<?mso-contentType ?>
-<FormTemplates xmlns="http://schemas.microsoft.com/sharepoint/v3/contenttype/forms">
-  <Display>DocumentLibraryForm</Display>
-  <Edit>DocumentLibraryForm</Edit>
-  <New>DocumentLibraryForm</New>
-</FormTemplates>
-</file>
-
-<file path=customXml/item4.xml><?xml version="1.0" encoding="utf-8"?>
 <ct:contentTypeSchema xmlns:ct="http://schemas.microsoft.com/office/2006/metadata/contentType" xmlns:ma="http://schemas.microsoft.com/office/2006/metadata/properties/metaAttributes" ct:_="" ma:_="" ma:contentTypeName="Document" ma:contentTypeID="0x0101004F58E0A79398F640B3C22AB56689247E" ma:contentTypeVersion="15" ma:contentTypeDescription="Create a new document." ma:contentTypeScope="" ma:versionID="2b522001278fe7f3e32487cf4a76ace2">
   <xsd:schema xmlns:xsd="http://www.w3.org/2001/XMLSchema" xmlns:xs="http://www.w3.org/2001/XMLSchema" xmlns:p="http://schemas.microsoft.com/office/2006/metadata/properties" xmlns:ns3="f3aca384-f4cd-4657-99ad-78046292e3af" xmlns:ns4="5a7e4427-c04a-4c23-93b5-e4342274ec81" targetNamespace="http://schemas.microsoft.com/office/2006/metadata/properties" ma:root="true" ma:fieldsID="da34ccc8e47a8f0ad10e4750fb2e4d87" ns3:_="" ns4:_="">
     <xsd:import namespace="f3aca384-f4cd-4657-99ad-78046292e3af"/>
@@ -12910,7 +12896,24 @@
 </ct:contentTypeSchema>
 </file>
 
+<file path=customXml/item4.xml><?xml version="1.0" encoding="utf-8"?>
+<?mso-contentType ?>
+<FormTemplates xmlns="http://schemas.microsoft.com/sharepoint/v3/contenttype/forms">
+  <Display>DocumentLibraryForm</Display>
+  <Edit>DocumentLibraryForm</Edit>
+  <New>DocumentLibraryForm</New>
+</FormTemplates>
+</file>
+
 <file path=customXml/itemProps1.xml><?xml version="1.0" encoding="utf-8"?>
+<ds:datastoreItem xmlns:ds="http://schemas.openxmlformats.org/officeDocument/2006/customXml" ds:itemID="{F56F44BB-79C8-4349-B0F5-BFCB0470FD92}">
+  <ds:schemaRefs>
+    <ds:schemaRef ds:uri="http://schemas.openxmlformats.org/officeDocument/2006/bibliography"/>
+  </ds:schemaRefs>
+</ds:datastoreItem>
+</file>
+
+<file path=customXml/itemProps2.xml><?xml version="1.0" encoding="utf-8"?>
 <ds:datastoreItem xmlns:ds="http://schemas.openxmlformats.org/officeDocument/2006/customXml" ds:itemID="{BDE345B3-AFC8-4FA4-B938-FF28E7AE5E22}">
   <ds:schemaRefs>
     <ds:schemaRef ds:uri="http://schemas.microsoft.com/office/2006/metadata/properties"/>
@@ -12920,23 +12923,7 @@
 </ds:datastoreItem>
 </file>
 
-<file path=customXml/itemProps2.xml><?xml version="1.0" encoding="utf-8"?>
-<ds:datastoreItem xmlns:ds="http://schemas.openxmlformats.org/officeDocument/2006/customXml" ds:itemID="{F56F44BB-79C8-4349-B0F5-BFCB0470FD92}">
-  <ds:schemaRefs>
-    <ds:schemaRef ds:uri="http://schemas.openxmlformats.org/officeDocument/2006/bibliography"/>
-  </ds:schemaRefs>
-</ds:datastoreItem>
-</file>
-
 <file path=customXml/itemProps3.xml><?xml version="1.0" encoding="utf-8"?>
-<ds:datastoreItem xmlns:ds="http://schemas.openxmlformats.org/officeDocument/2006/customXml" ds:itemID="{583F3EB6-C003-4E94-9531-40AE63FD4671}">
-  <ds:schemaRefs>
-    <ds:schemaRef ds:uri="http://schemas.microsoft.com/sharepoint/v3/contenttype/forms"/>
-  </ds:schemaRefs>
-</ds:datastoreItem>
-</file>
-
-<file path=customXml/itemProps4.xml><?xml version="1.0" encoding="utf-8"?>
 <ds:datastoreItem xmlns:ds="http://schemas.openxmlformats.org/officeDocument/2006/customXml" ds:itemID="{B87250B7-BC1F-41DB-81E8-ACFD3532C1D0}">
   <ds:schemaRefs>
     <ds:schemaRef ds:uri="http://schemas.microsoft.com/office/2006/metadata/contentType"/>
@@ -12953,4 +12940,12 @@
     <ds:schemaRef ds:uri="http://schemas.microsoft.com/internal/obd"/>
   </ds:schemaRefs>
 </ds:datastoreItem>
+</file>
+
+<file path=customXml/itemProps4.xml><?xml version="1.0" encoding="utf-8"?>
+<ds:datastoreItem xmlns:ds="http://schemas.openxmlformats.org/officeDocument/2006/customXml" ds:itemID="{583F3EB6-C003-4E94-9531-40AE63FD4671}">
+  <ds:schemaRefs>
+    <ds:schemaRef ds:uri="http://schemas.microsoft.com/sharepoint/v3/contenttype/forms"/>
+  </ds:schemaRefs>
+</ds:datastoreItem>
 </file>
</xml_diff>

<commit_message>
SSU 2 i 4 + Koriscene tehnologije
Change-Id: I030a2fdaebdb870139a715e5d0b475bbd362a312
</commit_message>
<xml_diff>
--- a/Faza 1 - Predlog projekta/Prva_faza_Psiledžije v1.2.docx
+++ b/Faza 1 - Predlog projekta/Prva_faza_Psiledžije v1.2.docx
@@ -1,6 +1,6 @@
 
 <file path=word/document.xml><?xml version="1.0" encoding="utf-8"?>
-<w:document xmlns:wpc="http://schemas.microsoft.com/office/word/2010/wordprocessingCanvas" xmlns:cx="http://schemas.microsoft.com/office/drawing/2014/chartex" xmlns:cx1="http://schemas.microsoft.com/office/drawing/2015/9/8/chartex" xmlns:cx2="http://schemas.microsoft.com/office/drawing/2015/10/21/chartex" xmlns:cx3="http://schemas.microsoft.com/office/drawing/2016/5/9/chartex" xmlns:cx4="http://schemas.microsoft.com/office/drawing/2016/5/10/chartex" xmlns:cx5="http://schemas.microsoft.com/office/drawing/2016/5/11/chartex" xmlns:cx6="http://schemas.microsoft.com/office/drawing/2016/5/12/chartex" xmlns:cx7="http://schemas.microsoft.com/office/drawing/2016/5/13/chartex" xmlns:cx8="http://schemas.microsoft.com/office/drawing/2016/5/14/chartex" xmlns:mc="http://schemas.openxmlformats.org/markup-compatibility/2006" xmlns:aink="http://schemas.microsoft.com/office/drawing/2016/ink" xmlns:am3d="http://schemas.microsoft.com/office/drawing/2017/model3d" xmlns:o="urn:schemas-microsoft-com:office:office" xmlns:oel="http://schemas.microsoft.com/office/2019/extlst" xmlns:r="http://schemas.openxmlformats.org/officeDocument/2006/relationships" xmlns:m="http://schemas.openxmlformats.org/officeDocument/2006/math" xmlns:v="urn:schemas-microsoft-com:vml" xmlns:wp14="http://schemas.microsoft.com/office/word/2010/wordprocessingDrawing" xmlns:wp="http://schemas.openxmlformats.org/drawingml/2006/wordprocessingDrawing" xmlns:w10="urn:schemas-microsoft-com:office:word" xmlns:w="http://schemas.openxmlformats.org/wordprocessingml/2006/main" xmlns:w14="http://schemas.microsoft.com/office/word/2010/wordml" xmlns:w15="http://schemas.microsoft.com/office/word/2012/wordml" xmlns:w16cex="http://schemas.microsoft.com/office/word/2018/wordml/cex" xmlns:w16cid="http://schemas.microsoft.com/office/word/2016/wordml/cid" xmlns:w16="http://schemas.microsoft.com/office/word/2018/wordml" xmlns:w16du="http://schemas.microsoft.com/office/word/2023/wordml/word16du" xmlns:w16sdtdh="http://schemas.microsoft.com/office/word/2020/wordml/sdtdatahash" xmlns:w16se="http://schemas.microsoft.com/office/word/2015/wordml/symex" xmlns:wpg="http://schemas.microsoft.com/office/word/2010/wordprocessingGroup" xmlns:wpi="http://schemas.microsoft.com/office/word/2010/wordprocessingInk" xmlns:wne="http://schemas.microsoft.com/office/word/2006/wordml" xmlns:wps="http://schemas.microsoft.com/office/word/2010/wordprocessingShape" mc:Ignorable="w14 w15 w16se w16cid w16 w16cex w16sdtdh wp14">
+<w:document xmlns:wpc="http://schemas.microsoft.com/office/word/2010/wordprocessingCanvas" xmlns:cx="http://schemas.microsoft.com/office/drawing/2014/chartex" xmlns:cx1="http://schemas.microsoft.com/office/drawing/2015/9/8/chartex" xmlns:cx2="http://schemas.microsoft.com/office/drawing/2015/10/21/chartex" xmlns:cx3="http://schemas.microsoft.com/office/drawing/2016/5/9/chartex" xmlns:cx4="http://schemas.microsoft.com/office/drawing/2016/5/10/chartex" xmlns:cx5="http://schemas.microsoft.com/office/drawing/2016/5/11/chartex" xmlns:cx6="http://schemas.microsoft.com/office/drawing/2016/5/12/chartex" xmlns:cx7="http://schemas.microsoft.com/office/drawing/2016/5/13/chartex" xmlns:cx8="http://schemas.microsoft.com/office/drawing/2016/5/14/chartex" xmlns:mc="http://schemas.openxmlformats.org/markup-compatibility/2006" xmlns:aink="http://schemas.microsoft.com/office/drawing/2016/ink" xmlns:am3d="http://schemas.microsoft.com/office/drawing/2017/model3d" xmlns:o="urn:schemas-microsoft-com:office:office" xmlns:r="http://schemas.openxmlformats.org/officeDocument/2006/relationships" xmlns:m="http://schemas.openxmlformats.org/officeDocument/2006/math" xmlns:v="urn:schemas-microsoft-com:vml" xmlns:wp14="http://schemas.microsoft.com/office/word/2010/wordprocessingDrawing" xmlns:wp="http://schemas.openxmlformats.org/drawingml/2006/wordprocessingDrawing" xmlns:w10="urn:schemas-microsoft-com:office:word" xmlns:w="http://schemas.openxmlformats.org/wordprocessingml/2006/main" xmlns:w14="http://schemas.microsoft.com/office/word/2010/wordml" xmlns:w15="http://schemas.microsoft.com/office/word/2012/wordml" xmlns:w16cid="http://schemas.microsoft.com/office/word/2016/wordml/cid" xmlns:w16se="http://schemas.microsoft.com/office/word/2015/wordml/symex" xmlns:wpg="http://schemas.microsoft.com/office/word/2010/wordprocessingGroup" xmlns:wpi="http://schemas.microsoft.com/office/word/2010/wordprocessingInk" xmlns:wne="http://schemas.microsoft.com/office/word/2006/wordml" xmlns:wps="http://schemas.microsoft.com/office/word/2010/wordprocessingShape" mc:Ignorable="w14 w15 w16se w16cid wp14">
   <w:body>
     <w:p>
       <w:r>
@@ -84,7 +84,7 @@
           </mc:Choice>
           <mc:Fallback>
             <w:pict>
-              <v:rect w14:anchorId="1330771D" id="Rectangle 3" o:spid="_x0000_s1026" alt="white rectangle for text on cover" style="position:absolute;margin-left:-16.5pt;margin-top:71.25pt;width:344.25pt;height:651pt;z-index:-251657216;visibility:visible;mso-wrap-style:square;mso-width-percent:0;mso-wrap-distance-left:9pt;mso-wrap-distance-top:0;mso-wrap-distance-right:9pt;mso-wrap-distance-bottom:0;mso-position-horizontal:absolute;mso-position-horizontal-relative:text;mso-position-vertical:absolute;mso-position-vertical-relative:page;mso-width-percent:0;mso-width-relative:margin;v-text-anchor:middle" o:gfxdata="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" fillcolor="white [3212]" stroked="f" strokeweight="2pt">
+              <v:rect w14:anchorId="1330771D" id="Rectangle 3" o:spid="_x0000_s1026" alt="white rectangle for text on cover" style="position:absolute;margin-left:-16.5pt;margin-top:71.25pt;width:344.25pt;height:651pt;z-index:-251657216;visibility:visible;mso-wrap-style:square;mso-width-percent:0;mso-wrap-distance-left:9pt;mso-wrap-distance-top:0;mso-wrap-distance-right:9pt;mso-wrap-distance-bottom:0;mso-position-horizontal:absolute;mso-position-horizontal-relative:text;mso-position-vertical:absolute;mso-position-vertical-relative:page;mso-width-percent:0;mso-width-relative:margin;v-text-anchor:middle" o:gfxdata="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" fillcolor="white [3212]" stroked="f" strokeweight="2pt">
                 <v:textbox>
                   <w:txbxContent>
                     <w:p>
@@ -295,7 +295,7 @@
                       <v:stroke joinstyle="miter"/>
                       <v:path gradientshapeok="t" o:connecttype="rect"/>
                     </v:shapetype>
-                    <v:shape id="Text Box 8" o:spid="_x0000_s1027" type="#_x0000_t202" style="width:303pt;height:95.3pt;visibility:visible;mso-wrap-style:square;mso-left-percent:-10001;mso-top-percent:-10001;mso-position-horizontal:absolute;mso-position-horizontal-relative:char;mso-position-vertical:absolute;mso-position-vertical-relative:line;mso-left-percent:-10001;mso-top-percent:-10001;v-text-anchor:top" o:gfxdata="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" filled="f" stroked="f" strokeweight=".5pt">
+                    <v:shape id="Text Box 8" o:spid="_x0000_s1027" type="#_x0000_t202" style="width:303pt;height:95.3pt;visibility:visible;mso-wrap-style:square;mso-left-percent:-10001;mso-top-percent:-10001;mso-position-horizontal:absolute;mso-position-horizontal-relative:char;mso-position-vertical:absolute;mso-position-vertical-relative:line;mso-left-percent:-10001;mso-top-percent:-10001;v-text-anchor:top" o:gfxdata="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" filled="f" stroked="f" strokeweight=".5pt">
                       <v:textbox>
                         <w:txbxContent>
                           <w:p>
@@ -406,7 +406,7 @@
                     </wp:inline>
                   </w:drawing>
                 </mc:Choice>
-                <mc:Fallback>
+                <mc:Fallback xmlns:w16sdtdh="http://schemas.microsoft.com/office/word/2020/wordml/sdtdatahash" xmlns:w16du="http://schemas.microsoft.com/office/word/2023/wordml/word16du" xmlns:w16="http://schemas.microsoft.com/office/word/2018/wordml" xmlns:w16cex="http://schemas.microsoft.com/office/word/2018/wordml/cex" xmlns:oel="http://schemas.microsoft.com/office/2019/extlst">
                   <w:pict>
                     <v:line w14:anchorId="28940F12" id="Straight Connector 5" o:spid="_x0000_s1026" alt="text divider" style="visibility:visible;mso-wrap-style:square;mso-left-percent:-10001;mso-top-percent:-10001;mso-position-horizontal:absolute;mso-position-horizontal-relative:char;mso-position-vertical:absolute;mso-position-vertical-relative:line;mso-left-percent:-10001;mso-top-percent:-10001" from="0,0" to="109.5pt,0" o:gfxdata="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" strokecolor="#082a75 [3215]" strokeweight="3pt">
                       <w10:anchorlock/>
@@ -479,7 +479,10 @@
                                     <w:jc w:val="right"/>
                                   </w:pPr>
                                   <w:r>
-                                    <w:t>Ljubica Muravljov 2020/0071</w:t>
+                                    <w:t xml:space="preserve">Ljubica </w:t>
+                                  </w:r>
+                                  <w:r>
+                                    <w:t>Muravljov 2020/0071</w:t>
                                   </w:r>
                                 </w:p>
                                 <w:p>
@@ -533,7 +536,7 @@
                 </mc:Choice>
                 <mc:Fallback>
                   <w:pict>
-                    <v:shape w14:anchorId="1CFD3777" id="Text Box 4" o:spid="_x0000_s1028" type="#_x0000_t202" style="position:absolute;margin-left:123.75pt;margin-top:390.3pt;width:189.75pt;height:91.5pt;z-index:251663360;visibility:visible;mso-wrap-style:square;mso-width-percent:0;mso-height-percent:0;mso-wrap-distance-left:9pt;mso-wrap-distance-top:0;mso-wrap-distance-right:9pt;mso-wrap-distance-bottom:0;mso-position-horizontal:absolute;mso-position-horizontal-relative:text;mso-position-vertical:absolute;mso-position-vertical-relative:text;mso-width-percent:0;mso-height-percent:0;mso-width-relative:margin;mso-height-relative:margin;v-text-anchor:top" o:gfxdata="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" fillcolor="white [3201]" stroked="f" strokeweight=".5pt">
+                    <v:shape w14:anchorId="1CFD3777" id="Text Box 4" o:spid="_x0000_s1028" type="#_x0000_t202" style="position:absolute;margin-left:123.75pt;margin-top:390.3pt;width:189.75pt;height:91.5pt;z-index:251663360;visibility:visible;mso-wrap-style:square;mso-width-percent:0;mso-height-percent:0;mso-wrap-distance-left:9pt;mso-wrap-distance-top:0;mso-wrap-distance-right:9pt;mso-wrap-distance-bottom:0;mso-position-horizontal:absolute;mso-position-horizontal-relative:text;mso-position-vertical:absolute;mso-position-vertical-relative:text;mso-width-percent:0;mso-height-percent:0;mso-width-relative:margin;mso-height-relative:margin;v-text-anchor:top" o:gfxdata="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" fillcolor="white [3201]" stroked="f" strokeweight=".5pt">
                       <v:textbox>
                         <w:txbxContent>
                           <w:p>
@@ -541,7 +544,10 @@
                               <w:jc w:val="right"/>
                             </w:pPr>
                             <w:r>
-                              <w:t>Ljubica Muravljov 2020/0071</w:t>
+                              <w:t xml:space="preserve">Ljubica </w:t>
+                            </w:r>
+                            <w:r>
+                              <w:t>Muravljov 2020/0071</w:t>
                             </w:r>
                           </w:p>
                           <w:p>
@@ -683,7 +689,16 @@
                                         <w:sz w:val="40"/>
                                         <w:szCs w:val="32"/>
                                       </w:rPr>
-                                      <w:t>Čitaj, ne skitaj</w:t>
+                                      <w:t xml:space="preserve">Čitaj, </w:t>
+                                    </w:r>
+                                    <w:r>
+                                      <w:rPr>
+                                        <w:i/>
+                                        <w:iCs/>
+                                        <w:sz w:val="40"/>
+                                        <w:szCs w:val="32"/>
+                                      </w:rPr>
+                                      <w:t>ne skitaj</w:t>
                                     </w:r>
                                   </w:p>
                                 </w:txbxContent>
@@ -703,7 +718,7 @@
                 </mc:Choice>
                 <mc:Fallback>
                   <w:pict>
-                    <v:group w14:anchorId="6B3E22A7" id="Group 10" o:spid="_x0000_s1029" style="position:absolute;margin-left:60.75pt;margin-top:101.4pt;width:159pt;height:186pt;z-index:251666432;mso-position-horizontal-relative:text;mso-position-vertical-relative:text" coordsize="20193,23622" o:gfxdata="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">
+                    <v:group w14:anchorId="6B3E22A7" id="Group 10" o:spid="_x0000_s1029" style="position:absolute;margin-left:60.75pt;margin-top:101.4pt;width:159pt;height:186pt;z-index:251666432;mso-position-horizontal-relative:text;mso-position-vertical-relative:text" coordsize="20193,23622" o:gfxdata="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">
                       <v:shapetype id="_x0000_t75" coordsize="21600,21600" o:spt="75" o:preferrelative="t" path="m@4@5l@4@11@9@11@9@5xe" filled="f" stroked="f">
                         <v:stroke joinstyle="miter"/>
                         <v:formulas>
@@ -746,7 +761,16 @@
                                   <w:sz w:val="40"/>
                                   <w:szCs w:val="32"/>
                                 </w:rPr>
-                                <w:t>Čitaj, ne skitaj</w:t>
+                                <w:t xml:space="preserve">Čitaj, </w:t>
+                              </w:r>
+                              <w:r>
+                                <w:rPr>
+                                  <w:i/>
+                                  <w:iCs/>
+                                  <w:sz w:val="40"/>
+                                  <w:szCs w:val="32"/>
+                                </w:rPr>
+                                <w:t>ne skitaj</w:t>
                               </w:r>
                             </w:p>
                           </w:txbxContent>
@@ -813,7 +837,17 @@
                                       <w:sz w:val="24"/>
                                       <w:szCs w:val="24"/>
                                     </w:rPr>
-                                    <w:t>Elektrotehnički fakultet u Beogradu</w:t>
+                                    <w:t xml:space="preserve">Elektrotehnički </w:t>
+                                  </w:r>
+                                  <w:r>
+                                    <w:rPr>
+                                      <w:rStyle w:val="markedcontent"/>
+                                      <w:rFonts w:ascii="Arial" w:hAnsi="Arial" w:cs="Arial"/>
+                                      <w:i/>
+                                      <w:sz w:val="24"/>
+                                      <w:szCs w:val="24"/>
+                                    </w:rPr>
+                                    <w:t>fakultet u Beogradu</w:t>
                                   </w:r>
                                   <w:r>
                                     <w:rPr>
@@ -856,7 +890,7 @@
                 </mc:Choice>
                 <mc:Fallback>
                   <w:pict>
-                    <v:shape w14:anchorId="2FDD5E55" id="Text Box 11" o:spid="_x0000_s1032" type="#_x0000_t202" style="position:absolute;margin-left:-15.95pt;margin-top:12.75pt;width:310.15pt;height:50.6pt;z-index:251662336;visibility:visible;mso-wrap-style:square;mso-width-percent:0;mso-height-percent:0;mso-wrap-distance-left:9pt;mso-wrap-distance-top:0;mso-wrap-distance-right:9pt;mso-wrap-distance-bottom:0;mso-position-horizontal:absolute;mso-position-horizontal-relative:text;mso-position-vertical:absolute;mso-position-vertical-relative:text;mso-width-percent:0;mso-height-percent:0;mso-width-relative:margin;mso-height-relative:margin;v-text-anchor:top" o:gfxdata="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" filled="f" stroked="f" strokeweight=".5pt">
+                    <v:shape w14:anchorId="2FDD5E55" id="Text Box 11" o:spid="_x0000_s1032" type="#_x0000_t202" style="position:absolute;margin-left:-15.95pt;margin-top:12.75pt;width:310.15pt;height:50.6pt;z-index:251662336;visibility:visible;mso-wrap-style:square;mso-width-percent:0;mso-height-percent:0;mso-wrap-distance-left:9pt;mso-wrap-distance-top:0;mso-wrap-distance-right:9pt;mso-wrap-distance-bottom:0;mso-position-horizontal:absolute;mso-position-horizontal-relative:text;mso-position-vertical:absolute;mso-position-vertical-relative:text;mso-width-percent:0;mso-height-percent:0;mso-width-relative:margin;mso-height-relative:margin;v-text-anchor:top" o:gfxdata="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" filled="f" stroked="f" strokeweight=".5pt">
                       <v:textbox>
                         <w:txbxContent>
                           <w:p>
@@ -876,7 +910,17 @@
                                 <w:sz w:val="24"/>
                                 <w:szCs w:val="24"/>
                               </w:rPr>
-                              <w:t>Elektrotehnički fakultet u Beogradu</w:t>
+                              <w:t xml:space="preserve">Elektrotehnički </w:t>
+                            </w:r>
+                            <w:r>
+                              <w:rPr>
+                                <w:rStyle w:val="markedcontent"/>
+                                <w:rFonts w:ascii="Arial" w:hAnsi="Arial" w:cs="Arial"/>
+                                <w:i/>
+                                <w:sz w:val="24"/>
+                                <w:szCs w:val="24"/>
+                              </w:rPr>
+                              <w:t>fakultet u Beogradu</w:t>
                             </w:r>
                             <w:r>
                               <w:rPr>
@@ -1013,7 +1057,7 @@
                     </wp:inline>
                   </w:drawing>
                 </mc:Choice>
-                <mc:Fallback>
+                <mc:Fallback xmlns:w16sdtdh="http://schemas.microsoft.com/office/word/2020/wordml/sdtdatahash" xmlns:w16du="http://schemas.microsoft.com/office/word/2023/wordml/word16du" xmlns:w16="http://schemas.microsoft.com/office/word/2018/wordml" xmlns:w16cex="http://schemas.microsoft.com/office/word/2018/wordml/cex" xmlns:oel="http://schemas.microsoft.com/office/2019/extlst">
                   <w:pict>
                     <v:line w14:anchorId="0D0AE177" id="Straight Connector 6" o:spid="_x0000_s1026" alt="text divider" style="visibility:visible;mso-wrap-style:square;mso-left-percent:-10001;mso-top-percent:-10001;mso-position-horizontal:absolute;mso-position-horizontal-relative:char;mso-position-vertical:absolute;mso-position-vertical-relative:line;mso-left-percent:-10001;mso-top-percent:-10001" from="0,0" to="117.65pt,0" o:gfxdata="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" strokecolor="#082a75 [3215]" strokeweight="3pt">
                       <w10:anchorlock/>
@@ -1050,6 +1094,7 @@
                 </w:placeholder>
                 <w15:appearance w15:val="hidden"/>
               </w:sdtPr>
+              <w:sdtEndPr/>
               <w:sdtContent>
                 <w:r>
                   <w:rPr>
@@ -1150,7 +1195,7 @@
               </wp:anchor>
             </w:drawing>
           </mc:Choice>
-          <mc:Fallback>
+          <mc:Fallback xmlns:w16sdtdh="http://schemas.microsoft.com/office/word/2020/wordml/sdtdatahash" xmlns:w16du="http://schemas.microsoft.com/office/word/2023/wordml/word16du" xmlns:w16="http://schemas.microsoft.com/office/word/2018/wordml" xmlns:w16cex="http://schemas.microsoft.com/office/word/2018/wordml/cex" xmlns:oel="http://schemas.microsoft.com/office/2019/extlst">
             <w:pict>
               <v:rect w14:anchorId="79EC6529" id="Rectangle 2" o:spid="_x0000_s1026" alt="colored rectangle" style="position:absolute;margin-left:-58.8pt;margin-top:525.2pt;width:611.1pt;height:265.7pt;z-index:-251658240;visibility:visible;mso-wrap-style:square;mso-wrap-distance-left:9pt;mso-wrap-distance-top:0;mso-wrap-distance-right:9pt;mso-wrap-distance-bottom:0;mso-position-horizontal:absolute;mso-position-horizontal-relative:text;mso-position-vertical:absolute;mso-position-vertical-relative:page;v-text-anchor:middle" o:gfxdata="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" fillcolor="#34aba2 [3206]" stroked="f" strokeweight="2pt">
                 <w10:wrap anchory="page"/>
@@ -8074,16 +8119,18 @@
       <w:r>
         <w:t xml:space="preserve"> postojećih naloga.</w:t>
       </w:r>
+      <w:bookmarkStart w:id="25" w:name="_GoBack"/>
+      <w:bookmarkEnd w:id="25"/>
     </w:p>
     <w:p>
       <w:pPr>
         <w:pStyle w:val="Heading1"/>
       </w:pPr>
-      <w:bookmarkStart w:id="25" w:name="_Toc132233278"/>
+      <w:bookmarkStart w:id="26" w:name="_Toc132233278"/>
       <w:r>
         <w:t>Pretpostavke i ograničenja</w:t>
       </w:r>
-      <w:bookmarkEnd w:id="25"/>
+      <w:bookmarkEnd w:id="26"/>
     </w:p>
     <w:p>
       <w:pPr>
@@ -8126,11 +8173,11 @@
       <w:pPr>
         <w:pStyle w:val="Heading1"/>
       </w:pPr>
-      <w:bookmarkStart w:id="26" w:name="_Toc132233279"/>
+      <w:bookmarkStart w:id="27" w:name="_Toc132233279"/>
       <w:r>
         <w:t>Kvalitet</w:t>
       </w:r>
-      <w:bookmarkEnd w:id="26"/>
+      <w:bookmarkEnd w:id="27"/>
     </w:p>
     <w:p>
       <w:pPr>
@@ -8174,21 +8221,21 @@
       <w:pPr>
         <w:pStyle w:val="Heading1"/>
       </w:pPr>
-      <w:bookmarkStart w:id="27" w:name="_Toc132233280"/>
+      <w:bookmarkStart w:id="28" w:name="_Toc132233280"/>
       <w:r>
         <w:t>Nefunkcionalni zahtevi</w:t>
       </w:r>
-      <w:bookmarkEnd w:id="27"/>
+      <w:bookmarkEnd w:id="28"/>
     </w:p>
     <w:p>
       <w:pPr>
         <w:pStyle w:val="Heading2"/>
       </w:pPr>
-      <w:bookmarkStart w:id="28" w:name="_Toc132233281"/>
+      <w:bookmarkStart w:id="29" w:name="_Toc132233281"/>
       <w:r>
         <w:t>Sistemski zahtevi</w:t>
       </w:r>
-      <w:bookmarkEnd w:id="28"/>
+      <w:bookmarkEnd w:id="29"/>
     </w:p>
     <w:p>
       <w:pPr>
@@ -8202,11 +8249,11 @@
       <w:pPr>
         <w:pStyle w:val="Heading2"/>
       </w:pPr>
-      <w:bookmarkStart w:id="29" w:name="_Toc132233282"/>
+      <w:bookmarkStart w:id="30" w:name="_Toc132233282"/>
       <w:r>
         <w:t>Zahtevi za integritet i autorska prava</w:t>
       </w:r>
-      <w:bookmarkEnd w:id="29"/>
+      <w:bookmarkEnd w:id="30"/>
     </w:p>
     <w:p>
       <w:pPr>
@@ -8250,7 +8297,7 @@
       <w:pPr>
         <w:pStyle w:val="Heading2"/>
       </w:pPr>
-      <w:bookmarkStart w:id="30" w:name="_Toc132233283"/>
+      <w:bookmarkStart w:id="31" w:name="_Toc132233283"/>
       <w:r>
         <w:t xml:space="preserve">Zahtevi za projektnom </w:t>
       </w:r>
@@ -8260,7 +8307,7 @@
       <w:r>
         <w:t>dokumentacijom</w:t>
       </w:r>
-      <w:bookmarkEnd w:id="30"/>
+      <w:bookmarkEnd w:id="31"/>
     </w:p>
     <w:p>
       <w:pPr>
@@ -8299,11 +8346,11 @@
       <w:pPr>
         <w:pStyle w:val="Heading2"/>
       </w:pPr>
-      <w:bookmarkStart w:id="31" w:name="_Toc132233284"/>
+      <w:bookmarkStart w:id="32" w:name="_Toc132233284"/>
       <w:r>
         <w:t>Ostali zahtevi</w:t>
       </w:r>
-      <w:bookmarkEnd w:id="31"/>
+      <w:bookmarkEnd w:id="32"/>
     </w:p>
     <w:p>
       <w:pPr>
@@ -8329,11 +8376,11 @@
       <w:pPr>
         <w:pStyle w:val="Heading1"/>
       </w:pPr>
-      <w:bookmarkStart w:id="32" w:name="_Toc132233285"/>
+      <w:bookmarkStart w:id="33" w:name="_Toc132233285"/>
       <w:r>
         <w:t>Plan i prioriteti</w:t>
       </w:r>
-      <w:bookmarkEnd w:id="32"/>
+      <w:bookmarkEnd w:id="33"/>
     </w:p>
     <w:p>
       <w:pPr>
@@ -8569,7 +8616,7 @@
 </file>
 
 <file path=word/endnotes.xml><?xml version="1.0" encoding="utf-8"?>
-<w:endnotes xmlns:wpc="http://schemas.microsoft.com/office/word/2010/wordprocessingCanvas" xmlns:cx="http://schemas.microsoft.com/office/drawing/2014/chartex" xmlns:cx1="http://schemas.microsoft.com/office/drawing/2015/9/8/chartex" xmlns:cx2="http://schemas.microsoft.com/office/drawing/2015/10/21/chartex" xmlns:cx3="http://schemas.microsoft.com/office/drawing/2016/5/9/chartex" xmlns:cx4="http://schemas.microsoft.com/office/drawing/2016/5/10/chartex" xmlns:cx5="http://schemas.microsoft.com/office/drawing/2016/5/11/chartex" xmlns:cx6="http://schemas.microsoft.com/office/drawing/2016/5/12/chartex" xmlns:cx7="http://schemas.microsoft.com/office/drawing/2016/5/13/chartex" xmlns:cx8="http://schemas.microsoft.com/office/drawing/2016/5/14/chartex" xmlns:mc="http://schemas.openxmlformats.org/markup-compatibility/2006" xmlns:aink="http://schemas.microsoft.com/office/drawing/2016/ink" xmlns:am3d="http://schemas.microsoft.com/office/drawing/2017/model3d" xmlns:o="urn:schemas-microsoft-com:office:office" xmlns:oel="http://schemas.microsoft.com/office/2019/extlst" xmlns:r="http://schemas.openxmlformats.org/officeDocument/2006/relationships" xmlns:m="http://schemas.openxmlformats.org/officeDocument/2006/math" xmlns:v="urn:schemas-microsoft-com:vml" xmlns:wp14="http://schemas.microsoft.com/office/word/2010/wordprocessingDrawing" xmlns:wp="http://schemas.openxmlformats.org/drawingml/2006/wordprocessingDrawing" xmlns:w10="urn:schemas-microsoft-com:office:word" xmlns:w="http://schemas.openxmlformats.org/wordprocessingml/2006/main" xmlns:w14="http://schemas.microsoft.com/office/word/2010/wordml" xmlns:w15="http://schemas.microsoft.com/office/word/2012/wordml" xmlns:w16cex="http://schemas.microsoft.com/office/word/2018/wordml/cex" xmlns:w16cid="http://schemas.microsoft.com/office/word/2016/wordml/cid" xmlns:w16="http://schemas.microsoft.com/office/word/2018/wordml" xmlns:w16du="http://schemas.microsoft.com/office/word/2023/wordml/word16du" xmlns:w16sdtdh="http://schemas.microsoft.com/office/word/2020/wordml/sdtdatahash" xmlns:w16se="http://schemas.microsoft.com/office/word/2015/wordml/symex" xmlns:wpg="http://schemas.microsoft.com/office/word/2010/wordprocessingGroup" xmlns:wpi="http://schemas.microsoft.com/office/word/2010/wordprocessingInk" xmlns:wne="http://schemas.microsoft.com/office/word/2006/wordml" xmlns:wps="http://schemas.microsoft.com/office/word/2010/wordprocessingShape" mc:Ignorable="w14 w15 w16se w16cid w16 w16cex w16sdtdh wp14">
+<w:endnotes xmlns:wpc="http://schemas.microsoft.com/office/word/2010/wordprocessingCanvas" xmlns:cx="http://schemas.microsoft.com/office/drawing/2014/chartex" xmlns:cx1="http://schemas.microsoft.com/office/drawing/2015/9/8/chartex" xmlns:cx2="http://schemas.microsoft.com/office/drawing/2015/10/21/chartex" xmlns:cx3="http://schemas.microsoft.com/office/drawing/2016/5/9/chartex" xmlns:cx4="http://schemas.microsoft.com/office/drawing/2016/5/10/chartex" xmlns:cx5="http://schemas.microsoft.com/office/drawing/2016/5/11/chartex" xmlns:cx6="http://schemas.microsoft.com/office/drawing/2016/5/12/chartex" xmlns:cx7="http://schemas.microsoft.com/office/drawing/2016/5/13/chartex" xmlns:cx8="http://schemas.microsoft.com/office/drawing/2016/5/14/chartex" xmlns:mc="http://schemas.openxmlformats.org/markup-compatibility/2006" xmlns:aink="http://schemas.microsoft.com/office/drawing/2016/ink" xmlns:am3d="http://schemas.microsoft.com/office/drawing/2017/model3d" xmlns:o="urn:schemas-microsoft-com:office:office" xmlns:r="http://schemas.openxmlformats.org/officeDocument/2006/relationships" xmlns:m="http://schemas.openxmlformats.org/officeDocument/2006/math" xmlns:v="urn:schemas-microsoft-com:vml" xmlns:wp14="http://schemas.microsoft.com/office/word/2010/wordprocessingDrawing" xmlns:wp="http://schemas.openxmlformats.org/drawingml/2006/wordprocessingDrawing" xmlns:w10="urn:schemas-microsoft-com:office:word" xmlns:w="http://schemas.openxmlformats.org/wordprocessingml/2006/main" xmlns:w14="http://schemas.microsoft.com/office/word/2010/wordml" xmlns:w15="http://schemas.microsoft.com/office/word/2012/wordml" xmlns:w16cid="http://schemas.microsoft.com/office/word/2016/wordml/cid" xmlns:w16se="http://schemas.microsoft.com/office/word/2015/wordml/symex" xmlns:wpg="http://schemas.microsoft.com/office/word/2010/wordprocessingGroup" xmlns:wpi="http://schemas.microsoft.com/office/word/2010/wordprocessingInk" xmlns:wne="http://schemas.microsoft.com/office/word/2006/wordml" xmlns:wps="http://schemas.microsoft.com/office/word/2010/wordprocessingShape" mc:Ignorable="w14 w15 w16se w16cid wp14">
   <w:endnote w:type="separator" w:id="-1">
     <w:p>
       <w:r>
@@ -8590,7 +8637,7 @@
 </file>
 
 <file path=word/footer1.xml><?xml version="1.0" encoding="utf-8"?>
-<w:ftr xmlns:wpc="http://schemas.microsoft.com/office/word/2010/wordprocessingCanvas" xmlns:cx="http://schemas.microsoft.com/office/drawing/2014/chartex" xmlns:cx1="http://schemas.microsoft.com/office/drawing/2015/9/8/chartex" xmlns:cx2="http://schemas.microsoft.com/office/drawing/2015/10/21/chartex" xmlns:cx3="http://schemas.microsoft.com/office/drawing/2016/5/9/chartex" xmlns:cx4="http://schemas.microsoft.com/office/drawing/2016/5/10/chartex" xmlns:cx5="http://schemas.microsoft.com/office/drawing/2016/5/11/chartex" xmlns:cx6="http://schemas.microsoft.com/office/drawing/2016/5/12/chartex" xmlns:cx7="http://schemas.microsoft.com/office/drawing/2016/5/13/chartex" xmlns:cx8="http://schemas.microsoft.com/office/drawing/2016/5/14/chartex" xmlns:mc="http://schemas.openxmlformats.org/markup-compatibility/2006" xmlns:aink="http://schemas.microsoft.com/office/drawing/2016/ink" xmlns:am3d="http://schemas.microsoft.com/office/drawing/2017/model3d" xmlns:o="urn:schemas-microsoft-com:office:office" xmlns:oel="http://schemas.microsoft.com/office/2019/extlst" xmlns:r="http://schemas.openxmlformats.org/officeDocument/2006/relationships" xmlns:m="http://schemas.openxmlformats.org/officeDocument/2006/math" xmlns:v="urn:schemas-microsoft-com:vml" xmlns:wp14="http://schemas.microsoft.com/office/word/2010/wordprocessingDrawing" xmlns:wp="http://schemas.openxmlformats.org/drawingml/2006/wordprocessingDrawing" xmlns:w10="urn:schemas-microsoft-com:office:word" xmlns:w="http://schemas.openxmlformats.org/wordprocessingml/2006/main" xmlns:w14="http://schemas.microsoft.com/office/word/2010/wordml" xmlns:w15="http://schemas.microsoft.com/office/word/2012/wordml" xmlns:w16cex="http://schemas.microsoft.com/office/word/2018/wordml/cex" xmlns:w16cid="http://schemas.microsoft.com/office/word/2016/wordml/cid" xmlns:w16="http://schemas.microsoft.com/office/word/2018/wordml" xmlns:w16du="http://schemas.microsoft.com/office/word/2023/wordml/word16du" xmlns:w16sdtdh="http://schemas.microsoft.com/office/word/2020/wordml/sdtdatahash" xmlns:w16se="http://schemas.microsoft.com/office/word/2015/wordml/symex" xmlns:wpg="http://schemas.microsoft.com/office/word/2010/wordprocessingGroup" xmlns:wpi="http://schemas.microsoft.com/office/word/2010/wordprocessingInk" xmlns:wne="http://schemas.microsoft.com/office/word/2006/wordml" xmlns:wps="http://schemas.microsoft.com/office/word/2010/wordprocessingShape" mc:Ignorable="w14 w15 w16se w16cid w16 w16cex w16sdtdh wp14">
+<w:ftr xmlns:wpc="http://schemas.microsoft.com/office/word/2010/wordprocessingCanvas" xmlns:cx="http://schemas.microsoft.com/office/drawing/2014/chartex" xmlns:cx1="http://schemas.microsoft.com/office/drawing/2015/9/8/chartex" xmlns:cx2="http://schemas.microsoft.com/office/drawing/2015/10/21/chartex" xmlns:cx3="http://schemas.microsoft.com/office/drawing/2016/5/9/chartex" xmlns:cx4="http://schemas.microsoft.com/office/drawing/2016/5/10/chartex" xmlns:cx5="http://schemas.microsoft.com/office/drawing/2016/5/11/chartex" xmlns:cx6="http://schemas.microsoft.com/office/drawing/2016/5/12/chartex" xmlns:cx7="http://schemas.microsoft.com/office/drawing/2016/5/13/chartex" xmlns:cx8="http://schemas.microsoft.com/office/drawing/2016/5/14/chartex" xmlns:mc="http://schemas.openxmlformats.org/markup-compatibility/2006" xmlns:aink="http://schemas.microsoft.com/office/drawing/2016/ink" xmlns:am3d="http://schemas.microsoft.com/office/drawing/2017/model3d" xmlns:o="urn:schemas-microsoft-com:office:office" xmlns:r="http://schemas.openxmlformats.org/officeDocument/2006/relationships" xmlns:m="http://schemas.openxmlformats.org/officeDocument/2006/math" xmlns:v="urn:schemas-microsoft-com:vml" xmlns:wp14="http://schemas.microsoft.com/office/word/2010/wordprocessingDrawing" xmlns:wp="http://schemas.openxmlformats.org/drawingml/2006/wordprocessingDrawing" xmlns:w10="urn:schemas-microsoft-com:office:word" xmlns:w="http://schemas.openxmlformats.org/wordprocessingml/2006/main" xmlns:w14="http://schemas.microsoft.com/office/word/2010/wordml" xmlns:w15="http://schemas.microsoft.com/office/word/2012/wordml" xmlns:w16cid="http://schemas.microsoft.com/office/word/2016/wordml/cid" xmlns:w16se="http://schemas.microsoft.com/office/word/2015/wordml/symex" xmlns:wpg="http://schemas.microsoft.com/office/word/2010/wordprocessingGroup" xmlns:wpi="http://schemas.microsoft.com/office/word/2010/wordprocessingInk" xmlns:wne="http://schemas.microsoft.com/office/word/2006/wordml" xmlns:wps="http://schemas.microsoft.com/office/word/2010/wordprocessingShape" mc:Ignorable="w14 w15 w16se w16cid wp14">
   <w:sdt>
     <w:sdtPr>
       <w:id w:val="628748919"/>
@@ -8643,7 +8690,7 @@
 </file>
 
 <file path=word/footnotes.xml><?xml version="1.0" encoding="utf-8"?>
-<w:footnotes xmlns:wpc="http://schemas.microsoft.com/office/word/2010/wordprocessingCanvas" xmlns:cx="http://schemas.microsoft.com/office/drawing/2014/chartex" xmlns:cx1="http://schemas.microsoft.com/office/drawing/2015/9/8/chartex" xmlns:cx2="http://schemas.microsoft.com/office/drawing/2015/10/21/chartex" xmlns:cx3="http://schemas.microsoft.com/office/drawing/2016/5/9/chartex" xmlns:cx4="http://schemas.microsoft.com/office/drawing/2016/5/10/chartex" xmlns:cx5="http://schemas.microsoft.com/office/drawing/2016/5/11/chartex" xmlns:cx6="http://schemas.microsoft.com/office/drawing/2016/5/12/chartex" xmlns:cx7="http://schemas.microsoft.com/office/drawing/2016/5/13/chartex" xmlns:cx8="http://schemas.microsoft.com/office/drawing/2016/5/14/chartex" xmlns:mc="http://schemas.openxmlformats.org/markup-compatibility/2006" xmlns:aink="http://schemas.microsoft.com/office/drawing/2016/ink" xmlns:am3d="http://schemas.microsoft.com/office/drawing/2017/model3d" xmlns:o="urn:schemas-microsoft-com:office:office" xmlns:oel="http://schemas.microsoft.com/office/2019/extlst" xmlns:r="http://schemas.openxmlformats.org/officeDocument/2006/relationships" xmlns:m="http://schemas.openxmlformats.org/officeDocument/2006/math" xmlns:v="urn:schemas-microsoft-com:vml" xmlns:wp14="http://schemas.microsoft.com/office/word/2010/wordprocessingDrawing" xmlns:wp="http://schemas.openxmlformats.org/drawingml/2006/wordprocessingDrawing" xmlns:w10="urn:schemas-microsoft-com:office:word" xmlns:w="http://schemas.openxmlformats.org/wordprocessingml/2006/main" xmlns:w14="http://schemas.microsoft.com/office/word/2010/wordml" xmlns:w15="http://schemas.microsoft.com/office/word/2012/wordml" xmlns:w16cex="http://schemas.microsoft.com/office/word/2018/wordml/cex" xmlns:w16cid="http://schemas.microsoft.com/office/word/2016/wordml/cid" xmlns:w16="http://schemas.microsoft.com/office/word/2018/wordml" xmlns:w16du="http://schemas.microsoft.com/office/word/2023/wordml/word16du" xmlns:w16sdtdh="http://schemas.microsoft.com/office/word/2020/wordml/sdtdatahash" xmlns:w16se="http://schemas.microsoft.com/office/word/2015/wordml/symex" xmlns:wpg="http://schemas.microsoft.com/office/word/2010/wordprocessingGroup" xmlns:wpi="http://schemas.microsoft.com/office/word/2010/wordprocessingInk" xmlns:wne="http://schemas.microsoft.com/office/word/2006/wordml" xmlns:wps="http://schemas.microsoft.com/office/word/2010/wordprocessingShape" mc:Ignorable="w14 w15 w16se w16cid w16 w16cex w16sdtdh wp14">
+<w:footnotes xmlns:wpc="http://schemas.microsoft.com/office/word/2010/wordprocessingCanvas" xmlns:cx="http://schemas.microsoft.com/office/drawing/2014/chartex" xmlns:cx1="http://schemas.microsoft.com/office/drawing/2015/9/8/chartex" xmlns:cx2="http://schemas.microsoft.com/office/drawing/2015/10/21/chartex" xmlns:cx3="http://schemas.microsoft.com/office/drawing/2016/5/9/chartex" xmlns:cx4="http://schemas.microsoft.com/office/drawing/2016/5/10/chartex" xmlns:cx5="http://schemas.microsoft.com/office/drawing/2016/5/11/chartex" xmlns:cx6="http://schemas.microsoft.com/office/drawing/2016/5/12/chartex" xmlns:cx7="http://schemas.microsoft.com/office/drawing/2016/5/13/chartex" xmlns:cx8="http://schemas.microsoft.com/office/drawing/2016/5/14/chartex" xmlns:mc="http://schemas.openxmlformats.org/markup-compatibility/2006" xmlns:aink="http://schemas.microsoft.com/office/drawing/2016/ink" xmlns:am3d="http://schemas.microsoft.com/office/drawing/2017/model3d" xmlns:o="urn:schemas-microsoft-com:office:office" xmlns:r="http://schemas.openxmlformats.org/officeDocument/2006/relationships" xmlns:m="http://schemas.openxmlformats.org/officeDocument/2006/math" xmlns:v="urn:schemas-microsoft-com:vml" xmlns:wp14="http://schemas.microsoft.com/office/word/2010/wordprocessingDrawing" xmlns:wp="http://schemas.openxmlformats.org/drawingml/2006/wordprocessingDrawing" xmlns:w10="urn:schemas-microsoft-com:office:word" xmlns:w="http://schemas.openxmlformats.org/wordprocessingml/2006/main" xmlns:w14="http://schemas.microsoft.com/office/word/2010/wordml" xmlns:w15="http://schemas.microsoft.com/office/word/2012/wordml" xmlns:w16cid="http://schemas.microsoft.com/office/word/2016/wordml/cid" xmlns:w16se="http://schemas.microsoft.com/office/word/2015/wordml/symex" xmlns:wpg="http://schemas.microsoft.com/office/word/2010/wordprocessingGroup" xmlns:wpi="http://schemas.microsoft.com/office/word/2010/wordprocessingInk" xmlns:wne="http://schemas.microsoft.com/office/word/2006/wordml" xmlns:wps="http://schemas.microsoft.com/office/word/2010/wordprocessingShape" mc:Ignorable="w14 w15 w16se w16cid wp14">
   <w:footnote w:type="separator" w:id="-1">
     <w:p>
       <w:r>
@@ -8664,7 +8711,7 @@
 </file>
 
 <file path=word/header1.xml><?xml version="1.0" encoding="utf-8"?>
-<w:hdr xmlns:wpc="http://schemas.microsoft.com/office/word/2010/wordprocessingCanvas" xmlns:cx="http://schemas.microsoft.com/office/drawing/2014/chartex" xmlns:cx1="http://schemas.microsoft.com/office/drawing/2015/9/8/chartex" xmlns:cx2="http://schemas.microsoft.com/office/drawing/2015/10/21/chartex" xmlns:cx3="http://schemas.microsoft.com/office/drawing/2016/5/9/chartex" xmlns:cx4="http://schemas.microsoft.com/office/drawing/2016/5/10/chartex" xmlns:cx5="http://schemas.microsoft.com/office/drawing/2016/5/11/chartex" xmlns:cx6="http://schemas.microsoft.com/office/drawing/2016/5/12/chartex" xmlns:cx7="http://schemas.microsoft.com/office/drawing/2016/5/13/chartex" xmlns:cx8="http://schemas.microsoft.com/office/drawing/2016/5/14/chartex" xmlns:mc="http://schemas.openxmlformats.org/markup-compatibility/2006" xmlns:aink="http://schemas.microsoft.com/office/drawing/2016/ink" xmlns:am3d="http://schemas.microsoft.com/office/drawing/2017/model3d" xmlns:o="urn:schemas-microsoft-com:office:office" xmlns:oel="http://schemas.microsoft.com/office/2019/extlst" xmlns:r="http://schemas.openxmlformats.org/officeDocument/2006/relationships" xmlns:m="http://schemas.openxmlformats.org/officeDocument/2006/math" xmlns:v="urn:schemas-microsoft-com:vml" xmlns:wp14="http://schemas.microsoft.com/office/word/2010/wordprocessingDrawing" xmlns:wp="http://schemas.openxmlformats.org/drawingml/2006/wordprocessingDrawing" xmlns:w10="urn:schemas-microsoft-com:office:word" xmlns:w="http://schemas.openxmlformats.org/wordprocessingml/2006/main" xmlns:w14="http://schemas.microsoft.com/office/word/2010/wordml" xmlns:w15="http://schemas.microsoft.com/office/word/2012/wordml" xmlns:w16cex="http://schemas.microsoft.com/office/word/2018/wordml/cex" xmlns:w16cid="http://schemas.microsoft.com/office/word/2016/wordml/cid" xmlns:w16="http://schemas.microsoft.com/office/word/2018/wordml" xmlns:w16du="http://schemas.microsoft.com/office/word/2023/wordml/word16du" xmlns:w16sdtdh="http://schemas.microsoft.com/office/word/2020/wordml/sdtdatahash" xmlns:w16se="http://schemas.microsoft.com/office/word/2015/wordml/symex" xmlns:wpg="http://schemas.microsoft.com/office/word/2010/wordprocessingGroup" xmlns:wpi="http://schemas.microsoft.com/office/word/2010/wordprocessingInk" xmlns:wne="http://schemas.microsoft.com/office/word/2006/wordml" xmlns:wps="http://schemas.microsoft.com/office/word/2010/wordprocessingShape" mc:Ignorable="w14 w15 w16se w16cid w16 w16cex w16sdtdh wp14">
+<w:hdr xmlns:wpc="http://schemas.microsoft.com/office/word/2010/wordprocessingCanvas" xmlns:cx="http://schemas.microsoft.com/office/drawing/2014/chartex" xmlns:cx1="http://schemas.microsoft.com/office/drawing/2015/9/8/chartex" xmlns:cx2="http://schemas.microsoft.com/office/drawing/2015/10/21/chartex" xmlns:cx3="http://schemas.microsoft.com/office/drawing/2016/5/9/chartex" xmlns:cx4="http://schemas.microsoft.com/office/drawing/2016/5/10/chartex" xmlns:cx5="http://schemas.microsoft.com/office/drawing/2016/5/11/chartex" xmlns:cx6="http://schemas.microsoft.com/office/drawing/2016/5/12/chartex" xmlns:cx7="http://schemas.microsoft.com/office/drawing/2016/5/13/chartex" xmlns:cx8="http://schemas.microsoft.com/office/drawing/2016/5/14/chartex" xmlns:mc="http://schemas.openxmlformats.org/markup-compatibility/2006" xmlns:aink="http://schemas.microsoft.com/office/drawing/2016/ink" xmlns:am3d="http://schemas.microsoft.com/office/drawing/2017/model3d" xmlns:o="urn:schemas-microsoft-com:office:office" xmlns:r="http://schemas.openxmlformats.org/officeDocument/2006/relationships" xmlns:m="http://schemas.openxmlformats.org/officeDocument/2006/math" xmlns:v="urn:schemas-microsoft-com:vml" xmlns:wp14="http://schemas.microsoft.com/office/word/2010/wordprocessingDrawing" xmlns:wp="http://schemas.openxmlformats.org/drawingml/2006/wordprocessingDrawing" xmlns:w10="urn:schemas-microsoft-com:office:word" xmlns:w="http://schemas.openxmlformats.org/wordprocessingml/2006/main" xmlns:w14="http://schemas.microsoft.com/office/word/2010/wordml" xmlns:w15="http://schemas.microsoft.com/office/word/2012/wordml" xmlns:w16cid="http://schemas.microsoft.com/office/word/2016/wordml/cid" xmlns:w16se="http://schemas.microsoft.com/office/word/2015/wordml/symex" xmlns:wpg="http://schemas.microsoft.com/office/word/2010/wordprocessingGroup" xmlns:wpi="http://schemas.microsoft.com/office/word/2010/wordprocessingInk" xmlns:wne="http://schemas.microsoft.com/office/word/2006/wordml" xmlns:wps="http://schemas.microsoft.com/office/word/2010/wordprocessingShape" mc:Ignorable="w14 w15 w16se w16cid wp14">
   <w:tbl>
     <w:tblPr>
       <w:tblW w:w="9990" w:type="dxa"/>
@@ -8712,7 +8759,7 @@
 </file>
 
 <file path=word/numbering.xml><?xml version="1.0" encoding="utf-8"?>
-<w:numbering xmlns:wpc="http://schemas.microsoft.com/office/word/2010/wordprocessingCanvas" xmlns:cx="http://schemas.microsoft.com/office/drawing/2014/chartex" xmlns:cx1="http://schemas.microsoft.com/office/drawing/2015/9/8/chartex" xmlns:cx2="http://schemas.microsoft.com/office/drawing/2015/10/21/chartex" xmlns:cx3="http://schemas.microsoft.com/office/drawing/2016/5/9/chartex" xmlns:cx4="http://schemas.microsoft.com/office/drawing/2016/5/10/chartex" xmlns:cx5="http://schemas.microsoft.com/office/drawing/2016/5/11/chartex" xmlns:cx6="http://schemas.microsoft.com/office/drawing/2016/5/12/chartex" xmlns:cx7="http://schemas.microsoft.com/office/drawing/2016/5/13/chartex" xmlns:cx8="http://schemas.microsoft.com/office/drawing/2016/5/14/chartex" xmlns:mc="http://schemas.openxmlformats.org/markup-compatibility/2006" xmlns:aink="http://schemas.microsoft.com/office/drawing/2016/ink" xmlns:am3d="http://schemas.microsoft.com/office/drawing/2017/model3d" xmlns:o="urn:schemas-microsoft-com:office:office" xmlns:oel="http://schemas.microsoft.com/office/2019/extlst" xmlns:r="http://schemas.openxmlformats.org/officeDocument/2006/relationships" xmlns:m="http://schemas.openxmlformats.org/officeDocument/2006/math" xmlns:v="urn:schemas-microsoft-com:vml" xmlns:wp14="http://schemas.microsoft.com/office/word/2010/wordprocessingDrawing" xmlns:wp="http://schemas.openxmlformats.org/drawingml/2006/wordprocessingDrawing" xmlns:w10="urn:schemas-microsoft-com:office:word" xmlns:w="http://schemas.openxmlformats.org/wordprocessingml/2006/main" xmlns:w14="http://schemas.microsoft.com/office/word/2010/wordml" xmlns:w15="http://schemas.microsoft.com/office/word/2012/wordml" xmlns:w16cex="http://schemas.microsoft.com/office/word/2018/wordml/cex" xmlns:w16cid="http://schemas.microsoft.com/office/word/2016/wordml/cid" xmlns:w16="http://schemas.microsoft.com/office/word/2018/wordml" xmlns:w16du="http://schemas.microsoft.com/office/word/2023/wordml/word16du" xmlns:w16sdtdh="http://schemas.microsoft.com/office/word/2020/wordml/sdtdatahash" xmlns:w16se="http://schemas.microsoft.com/office/word/2015/wordml/symex" xmlns:wpg="http://schemas.microsoft.com/office/word/2010/wordprocessingGroup" xmlns:wpi="http://schemas.microsoft.com/office/word/2010/wordprocessingInk" xmlns:wne="http://schemas.microsoft.com/office/word/2006/wordml" xmlns:wps="http://schemas.microsoft.com/office/word/2010/wordprocessingShape" mc:Ignorable="w14 w15 w16se w16cid w16 w16cex w16sdtdh wp14">
+<w:numbering xmlns:wpc="http://schemas.microsoft.com/office/word/2010/wordprocessingCanvas" xmlns:cx="http://schemas.microsoft.com/office/drawing/2014/chartex" xmlns:cx1="http://schemas.microsoft.com/office/drawing/2015/9/8/chartex" xmlns:cx2="http://schemas.microsoft.com/office/drawing/2015/10/21/chartex" xmlns:cx3="http://schemas.microsoft.com/office/drawing/2016/5/9/chartex" xmlns:cx4="http://schemas.microsoft.com/office/drawing/2016/5/10/chartex" xmlns:cx5="http://schemas.microsoft.com/office/drawing/2016/5/11/chartex" xmlns:cx6="http://schemas.microsoft.com/office/drawing/2016/5/12/chartex" xmlns:cx7="http://schemas.microsoft.com/office/drawing/2016/5/13/chartex" xmlns:cx8="http://schemas.microsoft.com/office/drawing/2016/5/14/chartex" xmlns:mc="http://schemas.openxmlformats.org/markup-compatibility/2006" xmlns:aink="http://schemas.microsoft.com/office/drawing/2016/ink" xmlns:am3d="http://schemas.microsoft.com/office/drawing/2017/model3d" xmlns:o="urn:schemas-microsoft-com:office:office" xmlns:r="http://schemas.openxmlformats.org/officeDocument/2006/relationships" xmlns:m="http://schemas.openxmlformats.org/officeDocument/2006/math" xmlns:v="urn:schemas-microsoft-com:vml" xmlns:wp14="http://schemas.microsoft.com/office/word/2010/wordprocessingDrawing" xmlns:wp="http://schemas.openxmlformats.org/drawingml/2006/wordprocessingDrawing" xmlns:w10="urn:schemas-microsoft-com:office:word" xmlns:w="http://schemas.openxmlformats.org/wordprocessingml/2006/main" xmlns:w14="http://schemas.microsoft.com/office/word/2010/wordml" xmlns:w15="http://schemas.microsoft.com/office/word/2012/wordml" xmlns:w16cid="http://schemas.microsoft.com/office/word/2016/wordml/cid" xmlns:w16se="http://schemas.microsoft.com/office/word/2015/wordml/symex" xmlns:wpg="http://schemas.microsoft.com/office/word/2010/wordprocessingGroup" xmlns:wpi="http://schemas.microsoft.com/office/word/2010/wordprocessingInk" xmlns:wne="http://schemas.microsoft.com/office/word/2006/wordml" xmlns:wps="http://schemas.microsoft.com/office/word/2010/wordprocessingShape" mc:Ignorable="w14 w15 w16se w16cid wp14">
   <w:abstractNum w:abstractNumId="0" w15:restartNumberingAfterBreak="0">
     <w:nsid w:val="080266B4"/>
     <w:multiLevelType w:val="hybridMultilevel"/>
@@ -10472,65 +10519,65 @@
       </w:pPr>
     </w:lvl>
   </w:abstractNum>
-  <w:num w:numId="1" w16cid:durableId="80639025">
+  <w:num w:numId="1">
     <w:abstractNumId w:val="9"/>
   </w:num>
-  <w:num w:numId="2" w16cid:durableId="11614485">
+  <w:num w:numId="2">
     <w:abstractNumId w:val="10"/>
   </w:num>
-  <w:num w:numId="3" w16cid:durableId="279923893">
+  <w:num w:numId="3">
     <w:abstractNumId w:val="8"/>
   </w:num>
-  <w:num w:numId="4" w16cid:durableId="94441900">
+  <w:num w:numId="4">
     <w:abstractNumId w:val="5"/>
   </w:num>
-  <w:num w:numId="5" w16cid:durableId="510994190">
+  <w:num w:numId="5">
     <w:abstractNumId w:val="1"/>
   </w:num>
-  <w:num w:numId="6" w16cid:durableId="1925602338">
+  <w:num w:numId="6">
     <w:abstractNumId w:val="15"/>
   </w:num>
-  <w:num w:numId="7" w16cid:durableId="510071465">
+  <w:num w:numId="7">
     <w:abstractNumId w:val="6"/>
   </w:num>
-  <w:num w:numId="8" w16cid:durableId="871959060">
+  <w:num w:numId="8">
     <w:abstractNumId w:val="13"/>
   </w:num>
-  <w:num w:numId="9" w16cid:durableId="713047022">
+  <w:num w:numId="9">
     <w:abstractNumId w:val="12"/>
   </w:num>
-  <w:num w:numId="10" w16cid:durableId="1921061042">
+  <w:num w:numId="10">
     <w:abstractNumId w:val="17"/>
   </w:num>
-  <w:num w:numId="11" w16cid:durableId="1042243271">
+  <w:num w:numId="11">
     <w:abstractNumId w:val="7"/>
   </w:num>
-  <w:num w:numId="12" w16cid:durableId="2007056029">
+  <w:num w:numId="12">
     <w:abstractNumId w:val="4"/>
   </w:num>
-  <w:num w:numId="13" w16cid:durableId="914053221">
+  <w:num w:numId="13">
     <w:abstractNumId w:val="14"/>
   </w:num>
-  <w:num w:numId="14" w16cid:durableId="2039432371">
+  <w:num w:numId="14">
     <w:abstractNumId w:val="2"/>
   </w:num>
-  <w:num w:numId="15" w16cid:durableId="1772235008">
+  <w:num w:numId="15">
     <w:abstractNumId w:val="16"/>
   </w:num>
-  <w:num w:numId="16" w16cid:durableId="13767589">
+  <w:num w:numId="16">
     <w:abstractNumId w:val="0"/>
   </w:num>
-  <w:num w:numId="17" w16cid:durableId="1639677809">
+  <w:num w:numId="17">
     <w:abstractNumId w:val="11"/>
   </w:num>
-  <w:num w:numId="18" w16cid:durableId="513081769">
+  <w:num w:numId="18">
     <w:abstractNumId w:val="3"/>
   </w:num>
 </w:numbering>
 </file>
 
 <file path=word/styles.xml><?xml version="1.0" encoding="utf-8"?>
-<w:styles xmlns:mc="http://schemas.openxmlformats.org/markup-compatibility/2006" xmlns:r="http://schemas.openxmlformats.org/officeDocument/2006/relationships" xmlns:w="http://schemas.openxmlformats.org/wordprocessingml/2006/main" xmlns:w14="http://schemas.microsoft.com/office/word/2010/wordml" xmlns:w15="http://schemas.microsoft.com/office/word/2012/wordml" xmlns:w16cex="http://schemas.microsoft.com/office/word/2018/wordml/cex" xmlns:w16cid="http://schemas.microsoft.com/office/word/2016/wordml/cid" xmlns:w16="http://schemas.microsoft.com/office/word/2018/wordml" xmlns:w16sdtdh="http://schemas.microsoft.com/office/word/2020/wordml/sdtdatahash" xmlns:w16se="http://schemas.microsoft.com/office/word/2015/wordml/symex" mc:Ignorable="w14 w15 w16se w16cid w16 w16cex w16sdtdh">
+<w:styles xmlns:mc="http://schemas.openxmlformats.org/markup-compatibility/2006" xmlns:r="http://schemas.openxmlformats.org/officeDocument/2006/relationships" xmlns:w="http://schemas.openxmlformats.org/wordprocessingml/2006/main" xmlns:w14="http://schemas.microsoft.com/office/word/2010/wordml" xmlns:w15="http://schemas.microsoft.com/office/word/2012/wordml" xmlns:w16cid="http://schemas.microsoft.com/office/word/2016/wordml/cid" xmlns:w16se="http://schemas.microsoft.com/office/word/2015/wordml/symex" mc:Ignorable="w14 w15 w16se w16cid">
   <w:docDefaults>
     <w:rPrDefault>
       <w:rPr>
@@ -10546,7 +10593,7 @@
       </w:pPr>
     </w:pPrDefault>
   </w:docDefaults>
-  <w:latentStyles w:defLockedState="0" w:defUIPriority="99" w:defSemiHidden="0" w:defUnhideWhenUsed="0" w:defQFormat="0" w:count="376">
+  <w:latentStyles w:defLockedState="0" w:defUIPriority="99" w:defSemiHidden="0" w:defUnhideWhenUsed="0" w:defQFormat="0" w:count="375">
     <w:lsdException w:name="Normal" w:uiPriority="0"/>
     <w:lsdException w:name="heading 1" w:uiPriority="7" w:qFormat="1"/>
     <w:lsdException w:name="heading 2" w:uiPriority="4" w:qFormat="1"/>
@@ -10922,7 +10969,6 @@
     <w:lsdException w:name="Smart Hyperlink" w:semiHidden="1" w:unhideWhenUsed="1"/>
     <w:lsdException w:name="Hashtag" w:semiHidden="1" w:unhideWhenUsed="1"/>
     <w:lsdException w:name="Unresolved Mention" w:semiHidden="1" w:unhideWhenUsed="1"/>
-    <w:lsdException w:name="Smart Link" w:semiHidden="1" w:unhideWhenUsed="1"/>
   </w:latentStyles>
   <w:style w:type="paragraph" w:default="1" w:styleId="Normal">
     <w:name w:val="Normal"/>
@@ -11682,7 +11728,7 @@
 </file>
 
 <file path=word/glossary/document.xml><?xml version="1.0" encoding="utf-8"?>
-<w:glossaryDocument xmlns:wpc="http://schemas.microsoft.com/office/word/2010/wordprocessingCanvas" xmlns:cx="http://schemas.microsoft.com/office/drawing/2014/chartex" xmlns:cx1="http://schemas.microsoft.com/office/drawing/2015/9/8/chartex" xmlns:cx2="http://schemas.microsoft.com/office/drawing/2015/10/21/chartex" xmlns:cx3="http://schemas.microsoft.com/office/drawing/2016/5/9/chartex" xmlns:cx4="http://schemas.microsoft.com/office/drawing/2016/5/10/chartex" xmlns:cx5="http://schemas.microsoft.com/office/drawing/2016/5/11/chartex" xmlns:cx6="http://schemas.microsoft.com/office/drawing/2016/5/12/chartex" xmlns:cx7="http://schemas.microsoft.com/office/drawing/2016/5/13/chartex" xmlns:cx8="http://schemas.microsoft.com/office/drawing/2016/5/14/chartex" xmlns:mc="http://schemas.openxmlformats.org/markup-compatibility/2006" xmlns:aink="http://schemas.microsoft.com/office/drawing/2016/ink" xmlns:am3d="http://schemas.microsoft.com/office/drawing/2017/model3d" xmlns:o="urn:schemas-microsoft-com:office:office" xmlns:oel="http://schemas.microsoft.com/office/2019/extlst" xmlns:r="http://schemas.openxmlformats.org/officeDocument/2006/relationships" xmlns:m="http://schemas.openxmlformats.org/officeDocument/2006/math" xmlns:v="urn:schemas-microsoft-com:vml" xmlns:wp14="http://schemas.microsoft.com/office/word/2010/wordprocessingDrawing" xmlns:wp="http://schemas.openxmlformats.org/drawingml/2006/wordprocessingDrawing" xmlns:w10="urn:schemas-microsoft-com:office:word" xmlns:w="http://schemas.openxmlformats.org/wordprocessingml/2006/main" xmlns:w14="http://schemas.microsoft.com/office/word/2010/wordml" xmlns:w15="http://schemas.microsoft.com/office/word/2012/wordml" xmlns:w16cex="http://schemas.microsoft.com/office/word/2018/wordml/cex" xmlns:w16cid="http://schemas.microsoft.com/office/word/2016/wordml/cid" xmlns:w16="http://schemas.microsoft.com/office/word/2018/wordml" xmlns:w16du="http://schemas.microsoft.com/office/word/2023/wordml/word16du" xmlns:w16sdtdh="http://schemas.microsoft.com/office/word/2020/wordml/sdtdatahash" xmlns:w16se="http://schemas.microsoft.com/office/word/2015/wordml/symex" xmlns:wpg="http://schemas.microsoft.com/office/word/2010/wordprocessingGroup" xmlns:wpi="http://schemas.microsoft.com/office/word/2010/wordprocessingInk" xmlns:wne="http://schemas.microsoft.com/office/word/2006/wordml" xmlns:wps="http://schemas.microsoft.com/office/word/2010/wordprocessingShape" mc:Ignorable="w14 w15 w16se w16cid w16 w16cex w16sdtdh wp14">
+<w:glossaryDocument xmlns:wpc="http://schemas.microsoft.com/office/word/2010/wordprocessingCanvas" xmlns:cx="http://schemas.microsoft.com/office/drawing/2014/chartex" xmlns:cx1="http://schemas.microsoft.com/office/drawing/2015/9/8/chartex" xmlns:cx2="http://schemas.microsoft.com/office/drawing/2015/10/21/chartex" xmlns:cx3="http://schemas.microsoft.com/office/drawing/2016/5/9/chartex" xmlns:cx4="http://schemas.microsoft.com/office/drawing/2016/5/10/chartex" xmlns:cx5="http://schemas.microsoft.com/office/drawing/2016/5/11/chartex" xmlns:cx6="http://schemas.microsoft.com/office/drawing/2016/5/12/chartex" xmlns:cx7="http://schemas.microsoft.com/office/drawing/2016/5/13/chartex" xmlns:cx8="http://schemas.microsoft.com/office/drawing/2016/5/14/chartex" xmlns:mc="http://schemas.openxmlformats.org/markup-compatibility/2006" xmlns:aink="http://schemas.microsoft.com/office/drawing/2016/ink" xmlns:am3d="http://schemas.microsoft.com/office/drawing/2017/model3d" xmlns:o="urn:schemas-microsoft-com:office:office" xmlns:r="http://schemas.openxmlformats.org/officeDocument/2006/relationships" xmlns:m="http://schemas.openxmlformats.org/officeDocument/2006/math" xmlns:v="urn:schemas-microsoft-com:vml" xmlns:wp14="http://schemas.microsoft.com/office/word/2010/wordprocessingDrawing" xmlns:wp="http://schemas.openxmlformats.org/drawingml/2006/wordprocessingDrawing" xmlns:w10="urn:schemas-microsoft-com:office:word" xmlns:w="http://schemas.openxmlformats.org/wordprocessingml/2006/main" xmlns:w14="http://schemas.microsoft.com/office/word/2010/wordml" xmlns:w15="http://schemas.microsoft.com/office/word/2012/wordml" xmlns:w16cid="http://schemas.microsoft.com/office/word/2016/wordml/cid" xmlns:w16se="http://schemas.microsoft.com/office/word/2015/wordml/symex" xmlns:wpg="http://schemas.microsoft.com/office/word/2010/wordprocessingGroup" xmlns:wpi="http://schemas.microsoft.com/office/word/2010/wordprocessingInk" xmlns:wne="http://schemas.microsoft.com/office/word/2006/wordml" xmlns:wps="http://schemas.microsoft.com/office/word/2010/wordprocessingShape" mc:Ignorable="w14 w15 w16se w16cid wp14">
   <w:docParts>
     <w:docPart>
       <w:docPartPr>
@@ -11771,7 +11817,7 @@
 </file>
 
 <file path=word/glossary/fontTable.xml><?xml version="1.0" encoding="utf-8"?>
-<w:fonts xmlns:mc="http://schemas.openxmlformats.org/markup-compatibility/2006" xmlns:r="http://schemas.openxmlformats.org/officeDocument/2006/relationships" xmlns:w="http://schemas.openxmlformats.org/wordprocessingml/2006/main" xmlns:w14="http://schemas.microsoft.com/office/word/2010/wordml" xmlns:w15="http://schemas.microsoft.com/office/word/2012/wordml" xmlns:w16cex="http://schemas.microsoft.com/office/word/2018/wordml/cex" xmlns:w16cid="http://schemas.microsoft.com/office/word/2016/wordml/cid" xmlns:w16="http://schemas.microsoft.com/office/word/2018/wordml" xmlns:w16sdtdh="http://schemas.microsoft.com/office/word/2020/wordml/sdtdatahash" xmlns:w16se="http://schemas.microsoft.com/office/word/2015/wordml/symex" mc:Ignorable="w14 w15 w16se w16cid w16 w16cex w16sdtdh">
+<w:fonts xmlns:mc="http://schemas.openxmlformats.org/markup-compatibility/2006" xmlns:r="http://schemas.openxmlformats.org/officeDocument/2006/relationships" xmlns:w="http://schemas.openxmlformats.org/wordprocessingml/2006/main" xmlns:w14="http://schemas.microsoft.com/office/word/2010/wordml" xmlns:w15="http://schemas.microsoft.com/office/word/2012/wordml" xmlns:w16cid="http://schemas.microsoft.com/office/word/2016/wordml/cid" xmlns:w16se="http://schemas.microsoft.com/office/word/2015/wordml/symex" mc:Ignorable="w14 w15 w16se w16cid">
   <w:font w:name="Times New Roman">
     <w:panose1 w:val="02020603050405020304"/>
     <w:charset w:val="00"/>
@@ -11855,7 +11901,7 @@
 </file>
 
 <file path=word/glossary/settings.xml><?xml version="1.0" encoding="utf-8"?>
-<w:settings xmlns:mc="http://schemas.openxmlformats.org/markup-compatibility/2006" xmlns:o="urn:schemas-microsoft-com:office:office" xmlns:r="http://schemas.openxmlformats.org/officeDocument/2006/relationships" xmlns:m="http://schemas.openxmlformats.org/officeDocument/2006/math" xmlns:v="urn:schemas-microsoft-com:vml" xmlns:w10="urn:schemas-microsoft-com:office:word" xmlns:w="http://schemas.openxmlformats.org/wordprocessingml/2006/main" xmlns:w14="http://schemas.microsoft.com/office/word/2010/wordml" xmlns:w15="http://schemas.microsoft.com/office/word/2012/wordml" xmlns:w16cex="http://schemas.microsoft.com/office/word/2018/wordml/cex" xmlns:w16cid="http://schemas.microsoft.com/office/word/2016/wordml/cid" xmlns:w16="http://schemas.microsoft.com/office/word/2018/wordml" xmlns:w16sdtdh="http://schemas.microsoft.com/office/word/2020/wordml/sdtdatahash" xmlns:w16se="http://schemas.microsoft.com/office/word/2015/wordml/symex" xmlns:sl="http://schemas.openxmlformats.org/schemaLibrary/2006/main" mc:Ignorable="w14 w15 w16se w16cid w16 w16cex w16sdtdh">
+<w:settings xmlns:mc="http://schemas.openxmlformats.org/markup-compatibility/2006" xmlns:o="urn:schemas-microsoft-com:office:office" xmlns:r="http://schemas.openxmlformats.org/officeDocument/2006/relationships" xmlns:m="http://schemas.openxmlformats.org/officeDocument/2006/math" xmlns:v="urn:schemas-microsoft-com:vml" xmlns:w10="urn:schemas-microsoft-com:office:word" xmlns:w="http://schemas.openxmlformats.org/wordprocessingml/2006/main" xmlns:w14="http://schemas.microsoft.com/office/word/2010/wordml" xmlns:w15="http://schemas.microsoft.com/office/word/2012/wordml" xmlns:w16cid="http://schemas.microsoft.com/office/word/2016/wordml/cid" xmlns:w16se="http://schemas.microsoft.com/office/word/2015/wordml/symex" xmlns:sl="http://schemas.openxmlformats.org/schemaLibrary/2006/main" mc:Ignorable="w14 w15 w16se w16cid">
   <w:view w:val="normal"/>
   <w:defaultTabStop w:val="720"/>
   <w:hyphenationZone w:val="425"/>
@@ -11915,7 +11961,7 @@
 </file>
 
 <file path=word/glossary/styles.xml><?xml version="1.0" encoding="utf-8"?>
-<w:styles xmlns:mc="http://schemas.openxmlformats.org/markup-compatibility/2006" xmlns:r="http://schemas.openxmlformats.org/officeDocument/2006/relationships" xmlns:w="http://schemas.openxmlformats.org/wordprocessingml/2006/main" xmlns:w14="http://schemas.microsoft.com/office/word/2010/wordml" xmlns:w15="http://schemas.microsoft.com/office/word/2012/wordml" xmlns:w16cex="http://schemas.microsoft.com/office/word/2018/wordml/cex" xmlns:w16cid="http://schemas.microsoft.com/office/word/2016/wordml/cid" xmlns:w16="http://schemas.microsoft.com/office/word/2018/wordml" xmlns:w16sdtdh="http://schemas.microsoft.com/office/word/2020/wordml/sdtdatahash" xmlns:w16se="http://schemas.microsoft.com/office/word/2015/wordml/symex" mc:Ignorable="w14 w15 w16se w16cid w16 w16cex w16sdtdh">
+<w:styles xmlns:mc="http://schemas.openxmlformats.org/markup-compatibility/2006" xmlns:r="http://schemas.openxmlformats.org/officeDocument/2006/relationships" xmlns:w="http://schemas.openxmlformats.org/wordprocessingml/2006/main" xmlns:w14="http://schemas.microsoft.com/office/word/2010/wordml" xmlns:w15="http://schemas.microsoft.com/office/word/2012/wordml" xmlns:w16cid="http://schemas.microsoft.com/office/word/2016/wordml/cid" xmlns:w16se="http://schemas.microsoft.com/office/word/2015/wordml/symex" mc:Ignorable="w14 w15 w16se w16cid">
   <w:docDefaults>
     <w:rPrDefault>
       <w:rPr>
@@ -11931,7 +11977,7 @@
       </w:pPr>
     </w:pPrDefault>
   </w:docDefaults>
-  <w:latentStyles w:defLockedState="0" w:defUIPriority="99" w:defSemiHidden="0" w:defUnhideWhenUsed="0" w:defQFormat="0" w:count="376">
+  <w:latentStyles w:defLockedState="0" w:defUIPriority="99" w:defSemiHidden="0" w:defUnhideWhenUsed="0" w:defQFormat="0" w:count="375">
     <w:lsdException w:name="Normal" w:uiPriority="0" w:qFormat="1"/>
     <w:lsdException w:name="heading 1" w:uiPriority="9" w:qFormat="1"/>
     <w:lsdException w:name="heading 2" w:semiHidden="1" w:uiPriority="9" w:unhideWhenUsed="1" w:qFormat="1"/>
@@ -12307,7 +12353,6 @@
     <w:lsdException w:name="Smart Hyperlink" w:semiHidden="1" w:unhideWhenUsed="1"/>
     <w:lsdException w:name="Hashtag" w:semiHidden="1" w:unhideWhenUsed="1"/>
     <w:lsdException w:name="Unresolved Mention" w:semiHidden="1" w:unhideWhenUsed="1"/>
-    <w:lsdException w:name="Smart Link" w:semiHidden="1" w:unhideWhenUsed="1"/>
   </w:latentStyles>
   <w:style w:type="paragraph" w:default="1" w:styleId="Normal">
     <w:name w:val="Normal"/>
@@ -12379,7 +12424,7 @@
 </file>
 
 <file path=word/glossary/webSettings.xml><?xml version="1.0" encoding="utf-8"?>
-<w:webSettings xmlns:mc="http://schemas.openxmlformats.org/markup-compatibility/2006" xmlns:r="http://schemas.openxmlformats.org/officeDocument/2006/relationships" xmlns:w="http://schemas.openxmlformats.org/wordprocessingml/2006/main" xmlns:w14="http://schemas.microsoft.com/office/word/2010/wordml" xmlns:w15="http://schemas.microsoft.com/office/word/2012/wordml" xmlns:w16cex="http://schemas.microsoft.com/office/word/2018/wordml/cex" xmlns:w16cid="http://schemas.microsoft.com/office/word/2016/wordml/cid" xmlns:w16="http://schemas.microsoft.com/office/word/2018/wordml" xmlns:w16sdtdh="http://schemas.microsoft.com/office/word/2020/wordml/sdtdatahash" xmlns:w16se="http://schemas.microsoft.com/office/word/2015/wordml/symex" mc:Ignorable="w14 w15 w16se w16cid w16 w16cex w16sdtdh">
+<w:webSettings xmlns:mc="http://schemas.openxmlformats.org/markup-compatibility/2006" xmlns:r="http://schemas.openxmlformats.org/officeDocument/2006/relationships" xmlns:w="http://schemas.openxmlformats.org/wordprocessingml/2006/main" xmlns:w14="http://schemas.microsoft.com/office/word/2010/wordml" xmlns:w15="http://schemas.microsoft.com/office/word/2012/wordml" xmlns:w16cid="http://schemas.microsoft.com/office/word/2016/wordml/cid" xmlns:w16se="http://schemas.microsoft.com/office/word/2015/wordml/symex" mc:Ignorable="w14 w15 w16se w16cid">
   <w:optimizeForBrowser/>
   <w:allowPNG/>
 </w:webSettings>
@@ -12650,15 +12695,20 @@
 </file>
 
 <file path=customXml/item1.xml><?xml version="1.0" encoding="utf-8"?>
-<b:Sources xmlns:b="http://schemas.openxmlformats.org/officeDocument/2006/bibliography" xmlns="http://schemas.openxmlformats.org/officeDocument/2006/bibliography" SelectedStyle="\APASixthEditionOfficeOnline.xsl" StyleName="APA" Version="6"/>
-</file>
-
-<file path=customXml/item2.xml><?xml version="1.0" encoding="utf-8"?>
 <p:properties xmlns:p="http://schemas.microsoft.com/office/2006/metadata/properties" xmlns:xsi="http://www.w3.org/2001/XMLSchema-instance" xmlns:pc="http://schemas.microsoft.com/office/infopath/2007/PartnerControls">
   <documentManagement>
     <_activity xmlns="f3aca384-f4cd-4657-99ad-78046292e3af" xsi:nil="true"/>
   </documentManagement>
 </p:properties>
+</file>
+
+<file path=customXml/item2.xml><?xml version="1.0" encoding="utf-8"?>
+<?mso-contentType ?>
+<FormTemplates xmlns="http://schemas.microsoft.com/sharepoint/v3/contenttype/forms">
+  <Display>DocumentLibraryForm</Display>
+  <Edit>DocumentLibraryForm</Edit>
+  <New>DocumentLibraryForm</New>
+</FormTemplates>
 </file>
 
 <file path=customXml/item3.xml><?xml version="1.0" encoding="utf-8"?>
@@ -12897,28 +12947,30 @@
 </file>
 
 <file path=customXml/item4.xml><?xml version="1.0" encoding="utf-8"?>
-<?mso-contentType ?>
-<FormTemplates xmlns="http://schemas.microsoft.com/sharepoint/v3/contenttype/forms">
-  <Display>DocumentLibraryForm</Display>
-  <Edit>DocumentLibraryForm</Edit>
-  <New>DocumentLibraryForm</New>
-</FormTemplates>
+<b:Sources xmlns:b="http://schemas.openxmlformats.org/officeDocument/2006/bibliography" xmlns="http://schemas.openxmlformats.org/officeDocument/2006/bibliography" SelectedStyle="\APASixthEditionOfficeOnline.xsl" StyleName="APA" Version="6"/>
 </file>
 
 <file path=customXml/itemProps1.xml><?xml version="1.0" encoding="utf-8"?>
-<ds:datastoreItem xmlns:ds="http://schemas.openxmlformats.org/officeDocument/2006/customXml" ds:itemID="{F56F44BB-79C8-4349-B0F5-BFCB0470FD92}">
+<ds:datastoreItem xmlns:ds="http://schemas.openxmlformats.org/officeDocument/2006/customXml" ds:itemID="{BDE345B3-AFC8-4FA4-B938-FF28E7AE5E22}">
   <ds:schemaRefs>
-    <ds:schemaRef ds:uri="http://schemas.openxmlformats.org/officeDocument/2006/bibliography"/>
+    <ds:schemaRef ds:uri="http://schemas.microsoft.com/office/2006/documentManagement/types"/>
+    <ds:schemaRef ds:uri="http://schemas.microsoft.com/office/2006/metadata/properties"/>
+    <ds:schemaRef ds:uri="http://purl.org/dc/terms/"/>
+    <ds:schemaRef ds:uri="http://purl.org/dc/elements/1.1/"/>
+    <ds:schemaRef ds:uri="http://www.w3.org/XML/1998/namespace"/>
+    <ds:schemaRef ds:uri="http://purl.org/dc/dcmitype/"/>
+    <ds:schemaRef ds:uri="http://schemas.microsoft.com/office/infopath/2007/PartnerControls"/>
+    <ds:schemaRef ds:uri="http://schemas.openxmlformats.org/package/2006/metadata/core-properties"/>
+    <ds:schemaRef ds:uri="5a7e4427-c04a-4c23-93b5-e4342274ec81"/>
+    <ds:schemaRef ds:uri="f3aca384-f4cd-4657-99ad-78046292e3af"/>
   </ds:schemaRefs>
 </ds:datastoreItem>
 </file>
 
 <file path=customXml/itemProps2.xml><?xml version="1.0" encoding="utf-8"?>
-<ds:datastoreItem xmlns:ds="http://schemas.openxmlformats.org/officeDocument/2006/customXml" ds:itemID="{BDE345B3-AFC8-4FA4-B938-FF28E7AE5E22}">
+<ds:datastoreItem xmlns:ds="http://schemas.openxmlformats.org/officeDocument/2006/customXml" ds:itemID="{583F3EB6-C003-4E94-9531-40AE63FD4671}">
   <ds:schemaRefs>
-    <ds:schemaRef ds:uri="http://schemas.microsoft.com/office/2006/metadata/properties"/>
-    <ds:schemaRef ds:uri="http://schemas.microsoft.com/office/infopath/2007/PartnerControls"/>
-    <ds:schemaRef ds:uri="f3aca384-f4cd-4657-99ad-78046292e3af"/>
+    <ds:schemaRef ds:uri="http://schemas.microsoft.com/sharepoint/v3/contenttype/forms"/>
   </ds:schemaRefs>
 </ds:datastoreItem>
 </file>
@@ -12943,9 +12995,9 @@
 </file>
 
 <file path=customXml/itemProps4.xml><?xml version="1.0" encoding="utf-8"?>
-<ds:datastoreItem xmlns:ds="http://schemas.openxmlformats.org/officeDocument/2006/customXml" ds:itemID="{583F3EB6-C003-4E94-9531-40AE63FD4671}">
+<ds:datastoreItem xmlns:ds="http://schemas.openxmlformats.org/officeDocument/2006/customXml" ds:itemID="{5BA30ACD-F43B-46C5-AB7B-E145D3C237A8}">
   <ds:schemaRefs>
-    <ds:schemaRef ds:uri="http://schemas.microsoft.com/sharepoint/v3/contenttype/forms"/>
+    <ds:schemaRef ds:uri="http://schemas.openxmlformats.org/officeDocument/2006/bibliography"/>
   </ds:schemaRefs>
 </ds:datastoreItem>
 </file>
</xml_diff>